<commit_message>
Update to Master Test Plan document.
Signed-off-by: Jette McKellar <jette.mckellar@yahoo.com>
</commit_message>
<xml_diff>
--- a/documents/Master_Test_Plan.docx
+++ b/documents/Master_Test_Plan.docx
@@ -639,8 +639,28 @@
                 <w:sz w:val="16"/>
                 <w:lang w:val="en-US"/>
               </w:rPr>
-              <w:t>Jette McKellar</w:t>
-            </w:r>
+              <w:t>Jette McKella</w:t>
+            </w:r>
+            <w:ins w:id="0" w:author="Jette McKellar" w:date="2018-05-31T22:16:00Z">
+              <w:r>
+                <w:rPr>
+                  <w:sz w:val="16"/>
+                  <w:lang w:val="en-US"/>
+                </w:rPr>
+                <w:t>r</w:t>
+              </w:r>
+            </w:ins>
+            <w:bookmarkStart w:id="1" w:name="_GoBack"/>
+            <w:bookmarkEnd w:id="1"/>
+            <w:del w:id="2" w:author="Jette McKellar" w:date="2018-05-31T22:15:00Z">
+              <w:r>
+                <w:rPr>
+                  <w:sz w:val="16"/>
+                  <w:lang w:val="en-US"/>
+                </w:rPr>
+                <w:delText>r</w:delText>
+              </w:r>
+            </w:del>
           </w:p>
         </w:tc>
       </w:tr>
@@ -817,7 +837,7 @@
             </w:r>
           </w:p>
           <w:p>
-            <w:del w:id="0" w:author="Jette McKellar" w:date="2018-05-31T21:13:00Z">
+            <w:del w:id="3" w:author="Jette McKellar" w:date="2018-05-31T21:13:00Z">
               <w:r>
                 <w:rPr>
                   <w:lang w:val="en-US"/>
@@ -825,7 +845,7 @@
                 <w:delText>We will be conducting unit tests and integration tests to test the system as development proceeds.</w:delText>
               </w:r>
             </w:del>
-            <w:ins w:id="1" w:author="Jette McKellar" w:date="2018-05-31T21:13:00Z">
+            <w:ins w:id="4" w:author="Jette McKellar" w:date="2018-05-31T21:13:00Z">
               <w:r>
                 <w:rPr>
                   <w:lang w:val="en-US"/>
@@ -833,7 +853,7 @@
                 <w:t xml:space="preserve">After researching unit and integration testing for Vue, it was decided that the time required to create and </w:t>
               </w:r>
             </w:ins>
-            <w:ins w:id="2" w:author="Jette McKellar" w:date="2018-05-31T21:14:00Z">
+            <w:ins w:id="5" w:author="Jette McKellar" w:date="2018-05-31T21:14:00Z">
               <w:r>
                 <w:rPr>
                   <w:lang w:val="en-US"/>
@@ -847,7 +867,7 @@
               </w:rPr>
               <w:t xml:space="preserve"> </w:t>
             </w:r>
-            <w:del w:id="3" w:author="Jette McKellar" w:date="2018-05-31T21:15:00Z">
+            <w:del w:id="6" w:author="Jette McKellar" w:date="2018-05-31T21:15:00Z">
               <w:r>
                 <w:rPr>
                   <w:lang w:val="en-US"/>
@@ -867,7 +887,7 @@
               </w:rPr>
               <w:t>User Acceptance test</w:t>
             </w:r>
-            <w:del w:id="4" w:author="Jette McKellar" w:date="2018-05-31T21:15:00Z">
+            <w:del w:id="7" w:author="Jette McKellar" w:date="2018-05-31T21:15:00Z">
               <w:r>
                 <w:rPr>
                   <w:lang w:val="en-US"/>
@@ -875,7 +895,7 @@
                 <w:delText>s</w:delText>
               </w:r>
             </w:del>
-            <w:ins w:id="5" w:author="Jette McKellar" w:date="2018-05-31T21:15:00Z">
+            <w:ins w:id="8" w:author="Jette McKellar" w:date="2018-05-31T21:15:00Z">
               <w:r>
                 <w:rPr>
                   <w:lang w:val="en-US"/>
@@ -929,7 +949,7 @@
           <w:p>
             <w:pPr>
               <w:rPr>
-                <w:del w:id="6" w:author="Jette McKellar" w:date="2018-05-31T21:16:00Z"/>
+                <w:del w:id="9" w:author="Jette McKellar" w:date="2018-05-31T21:16:00Z"/>
               </w:rPr>
             </w:pPr>
             <w:r>
@@ -946,9 +966,9 @@
                 <w:tab w:val="left" w:pos="284"/>
               </w:tabs>
               <w:rPr>
-                <w:del w:id="7" w:author="Jette McKellar" w:date="2018-05-31T21:15:00Z"/>
-              </w:rPr>
-              <w:pPrChange w:id="8" w:author="Jette McKellar" w:date="2018-05-31T21:15:00Z">
+                <w:del w:id="10" w:author="Jette McKellar" w:date="2018-05-31T21:15:00Z"/>
+              </w:rPr>
+              <w:pPrChange w:id="11" w:author="Jette McKellar" w:date="2018-05-31T21:15:00Z">
                 <w:pPr>
                   <w:numPr>
                     <w:numId w:val="7"/>
@@ -961,7 +981,7 @@
                 </w:pPr>
               </w:pPrChange>
             </w:pPr>
-            <w:del w:id="9" w:author="Jette McKellar" w:date="2018-05-31T21:15:00Z">
+            <w:del w:id="12" w:author="Jette McKellar" w:date="2018-05-31T21:15:00Z">
               <w:r>
                 <w:rPr>
                   <w:lang w:val="en-US"/>
@@ -988,9 +1008,9 @@
                 <w:tab w:val="left" w:pos="284"/>
               </w:tabs>
               <w:rPr>
-                <w:del w:id="10" w:author="Jette McKellar" w:date="2018-05-31T21:15:00Z"/>
-              </w:rPr>
-              <w:pPrChange w:id="11" w:author="Jette McKellar" w:date="2018-05-31T21:15:00Z">
+                <w:del w:id="13" w:author="Jette McKellar" w:date="2018-05-31T21:15:00Z"/>
+              </w:rPr>
+              <w:pPrChange w:id="14" w:author="Jette McKellar" w:date="2018-05-31T21:15:00Z">
                 <w:pPr>
                   <w:tabs>
                     <w:tab w:val="left" w:pos="284"/>
@@ -1006,9 +1026,9 @@
                 <w:tab w:val="left" w:pos="284"/>
               </w:tabs>
               <w:rPr>
-                <w:del w:id="12" w:author="Jette McKellar" w:date="2018-05-31T21:15:00Z"/>
-              </w:rPr>
-              <w:pPrChange w:id="13" w:author="Jette McKellar" w:date="2018-05-31T21:15:00Z">
+                <w:del w:id="15" w:author="Jette McKellar" w:date="2018-05-31T21:15:00Z"/>
+              </w:rPr>
+              <w:pPrChange w:id="16" w:author="Jette McKellar" w:date="2018-05-31T21:15:00Z">
                 <w:pPr>
                   <w:numPr>
                     <w:numId w:val="7"/>
@@ -1021,7 +1041,7 @@
                 </w:pPr>
               </w:pPrChange>
             </w:pPr>
-            <w:del w:id="14" w:author="Jette McKellar" w:date="2018-05-31T21:15:00Z">
+            <w:del w:id="17" w:author="Jette McKellar" w:date="2018-05-31T21:15:00Z">
               <w:r>
                 <w:rPr>
                   <w:lang w:val="en-US"/>
@@ -1050,7 +1070,7 @@
           </w:p>
           <w:p>
             <w:pPr>
-              <w:pPrChange w:id="15" w:author="Jette McKellar" w:date="2018-05-31T21:16:00Z">
+              <w:pPrChange w:id="18" w:author="Jette McKellar" w:date="2018-05-31T21:16:00Z">
                 <w:pPr>
                   <w:tabs>
                     <w:tab w:val="left" w:pos="284"/>
@@ -1175,9 +1195,9 @@
               </w:tabs>
               <w:ind w:left="284"/>
               <w:rPr>
-                <w:del w:id="16" w:author="Jette McKellar" w:date="2018-05-31T21:16:00Z"/>
-              </w:rPr>
-              <w:pPrChange w:id="17" w:author="Jette McKellar" w:date="2018-05-31T21:15:00Z">
+                <w:del w:id="19" w:author="Jette McKellar" w:date="2018-05-31T21:16:00Z"/>
+              </w:rPr>
+              <w:pPrChange w:id="20" w:author="Jette McKellar" w:date="2018-05-31T21:15:00Z">
                 <w:pPr>
                   <w:numPr>
                     <w:numId w:val="7"/>
@@ -1190,7 +1210,7 @@
                 </w:pPr>
               </w:pPrChange>
             </w:pPr>
-            <w:del w:id="18" w:author="Jette McKellar" w:date="2018-05-31T21:16:00Z">
+            <w:del w:id="21" w:author="Jette McKellar" w:date="2018-05-31T21:16:00Z">
               <w:r>
                 <w:rPr>
                   <w:lang w:val="en-US"/>
@@ -1208,7 +1228,7 @@
           <w:p>
             <w:pPr>
               <w:rPr>
-                <w:del w:id="19" w:author="Jette McKellar" w:date="2018-05-31T21:16:00Z"/>
+                <w:del w:id="22" w:author="Jette McKellar" w:date="2018-05-31T21:16:00Z"/>
                 <w:lang w:val="en-US"/>
               </w:rPr>
             </w:pPr>
@@ -1224,11 +1244,11 @@
               </w:tabs>
               <w:ind w:left="284" w:hanging="284"/>
               <w:rPr>
-                <w:del w:id="20" w:author="Jette McKellar" w:date="2018-05-31T21:16:00Z"/>
-                <w:lang w:val="en-US"/>
-              </w:rPr>
-            </w:pPr>
-            <w:del w:id="21" w:author="Jette McKellar" w:date="2018-05-31T21:16:00Z">
+                <w:del w:id="23" w:author="Jette McKellar" w:date="2018-05-31T21:16:00Z"/>
+                <w:lang w:val="en-US"/>
+              </w:rPr>
+            </w:pPr>
+            <w:del w:id="24" w:author="Jette McKellar" w:date="2018-05-31T21:16:00Z">
               <w:r>
                 <w:rPr>
                   <w:lang w:val="en-US"/>
@@ -1326,11 +1346,8 @@
           <w:p>
             <w:pPr>
               <w:rPr>
-                <w:del w:id="22" w:author="Jette McKellar" w:date="2018-05-31T21:16:00Z"/>
-              </w:rPr>
-              <w:pPrChange w:id="23" w:author="Jette McKellar" w:date="2018-05-31T21:16:00Z">
-                <w:pPr/>
-              </w:pPrChange>
+                <w:del w:id="25" w:author="Jette McKellar" w:date="2018-05-31T21:16:00Z"/>
+              </w:rPr>
             </w:pPr>
             <w:r>
               <w:rPr>
@@ -1339,7 +1356,7 @@
               </w:rPr>
               <w:t xml:space="preserve">Delivery date </w:t>
             </w:r>
-            <w:del w:id="24" w:author="Jette McKellar" w:date="2018-05-31T21:16:00Z">
+            <w:del w:id="26" w:author="Jette McKellar" w:date="2018-05-31T21:16:00Z">
               <w:r>
                 <w:rPr>
                   <w:lang w:val="en-US"/>
@@ -1353,11 +1370,8 @@
               <w:rPr>
                 <w:lang w:val="en-US"/>
               </w:rPr>
-              <w:pPrChange w:id="25" w:author="Jette McKellar" w:date="2018-05-31T21:16:00Z">
-                <w:pPr/>
-              </w:pPrChange>
-            </w:pPr>
-            <w:del w:id="26" w:author="Jette McKellar" w:date="2018-05-31T21:16:00Z">
+            </w:pPr>
+            <w:del w:id="27" w:author="Jette McKellar" w:date="2018-05-31T21:16:00Z">
               <w:r>
                 <w:rPr>
                   <w:lang w:val="en-US"/>
@@ -1537,7 +1551,7 @@
               </w:rPr>
               <w:t xml:space="preserve"> Team members may fail to properly report on </w:t>
             </w:r>
-            <w:del w:id="27" w:author="Jette McKellar" w:date="2018-05-31T21:16:00Z">
+            <w:del w:id="28" w:author="Jette McKellar" w:date="2018-05-31T21:16:00Z">
               <w:r>
                 <w:rPr>
                   <w:lang w:val="en-US"/>
@@ -1545,7 +1559,7 @@
                 <w:delText>unit and integration</w:delText>
               </w:r>
             </w:del>
-            <w:ins w:id="28" w:author="Jette McKellar" w:date="2018-05-31T21:16:00Z">
+            <w:ins w:id="29" w:author="Jette McKellar" w:date="2018-05-31T21:16:00Z">
               <w:r>
                 <w:rPr>
                   <w:lang w:val="en-US"/>
@@ -1606,7 +1620,7 @@
               </w:rPr>
               <w:t xml:space="preserve"> Test reports are to be added as work items to each iteration plan</w:t>
             </w:r>
-            <w:ins w:id="29" w:author="Jette McKellar" w:date="2018-05-31T21:17:00Z">
+            <w:ins w:id="30" w:author="Jette McKellar" w:date="2018-05-31T21:17:00Z">
               <w:r>
                 <w:rPr>
                   <w:lang w:val="en-US"/>
@@ -1620,7 +1634,7 @@
               </w:rPr>
               <w:t>.</w:t>
             </w:r>
-            <w:ins w:id="30" w:author="Jette McKellar" w:date="2018-05-31T21:17:00Z">
+            <w:ins w:id="31" w:author="Jette McKellar" w:date="2018-05-31T21:17:00Z">
               <w:r>
                 <w:rPr>
                   <w:lang w:val="en-US"/>
@@ -1750,7 +1764,7 @@
           <w:tab w:val="right" w:pos="9120"/>
         </w:tabs>
         <w:rPr>
-          <w:ins w:id="31" w:author="Jette McKellar" w:date="2018-05-31T22:13:00Z"/>
+          <w:ins w:id="32" w:author="Jette McKellar" w:date="2018-05-31T22:13:00Z"/>
           <w:rFonts w:asciiTheme="minorHAnsi" w:eastAsiaTheme="minorEastAsia" w:hAnsiTheme="minorHAnsi" w:cstheme="minorBidi"/>
           <w:b w:val="0"/>
           <w:bCs w:val="0"/>
@@ -1785,7 +1799,7 @@
         </w:rPr>
         <w:fldChar w:fldCharType="separate"/>
       </w:r>
-      <w:ins w:id="32" w:author="Jette McKellar" w:date="2018-05-31T22:13:00Z">
+      <w:ins w:id="33" w:author="Jette McKellar" w:date="2018-05-31T22:13:00Z">
         <w:r>
           <w:rPr>
             <w:noProof/>
@@ -1830,19 +1844,19 @@
           </w:rPr>
           <w:instrText xml:space="preserve"> PAGEREF _Toc515568144 \h </w:instrText>
         </w:r>
-        <w:r>
-          <w:rPr>
-            <w:noProof/>
-          </w:rPr>
-        </w:r>
       </w:ins>
       <w:r>
         <w:rPr>
           <w:noProof/>
         </w:rPr>
+      </w:r>
+      <w:r>
+        <w:rPr>
+          <w:noProof/>
+        </w:rPr>
         <w:fldChar w:fldCharType="separate"/>
       </w:r>
-      <w:ins w:id="33" w:author="Jette McKellar" w:date="2018-05-31T22:13:00Z">
+      <w:ins w:id="34" w:author="Jette McKellar" w:date="2018-05-31T22:13:00Z">
         <w:r>
           <w:rPr>
             <w:noProof/>
@@ -1865,7 +1879,7 @@
           <w:tab w:val="right" w:pos="9120"/>
         </w:tabs>
         <w:rPr>
-          <w:ins w:id="34" w:author="Jette McKellar" w:date="2018-05-31T22:13:00Z"/>
+          <w:ins w:id="35" w:author="Jette McKellar" w:date="2018-05-31T22:13:00Z"/>
           <w:rFonts w:eastAsiaTheme="minorEastAsia" w:cstheme="minorBidi"/>
           <w:b w:val="0"/>
           <w:bCs w:val="0"/>
@@ -1875,7 +1889,7 @@
           <w:lang w:val="en-AU" w:eastAsia="en-AU"/>
         </w:rPr>
       </w:pPr>
-      <w:ins w:id="35" w:author="Jette McKellar" w:date="2018-05-31T22:13:00Z">
+      <w:ins w:id="36" w:author="Jette McKellar" w:date="2018-05-31T22:13:00Z">
         <w:r>
           <w:rPr>
             <w:noProof/>
@@ -1919,19 +1933,19 @@
           </w:rPr>
           <w:instrText xml:space="preserve"> PAGEREF _Toc515568145 \h </w:instrText>
         </w:r>
-        <w:r>
-          <w:rPr>
-            <w:noProof/>
-          </w:rPr>
-        </w:r>
       </w:ins>
       <w:r>
         <w:rPr>
           <w:noProof/>
         </w:rPr>
+      </w:r>
+      <w:r>
+        <w:rPr>
+          <w:noProof/>
+        </w:rPr>
         <w:fldChar w:fldCharType="separate"/>
       </w:r>
-      <w:ins w:id="36" w:author="Jette McKellar" w:date="2018-05-31T22:13:00Z">
+      <w:ins w:id="37" w:author="Jette McKellar" w:date="2018-05-31T22:13:00Z">
         <w:r>
           <w:rPr>
             <w:noProof/>
@@ -1954,7 +1968,7 @@
           <w:tab w:val="right" w:pos="9120"/>
         </w:tabs>
         <w:rPr>
-          <w:ins w:id="37" w:author="Jette McKellar" w:date="2018-05-31T22:13:00Z"/>
+          <w:ins w:id="38" w:author="Jette McKellar" w:date="2018-05-31T22:13:00Z"/>
           <w:rFonts w:eastAsiaTheme="minorEastAsia" w:cstheme="minorBidi"/>
           <w:b w:val="0"/>
           <w:bCs w:val="0"/>
@@ -1964,7 +1978,7 @@
           <w:lang w:val="en-AU" w:eastAsia="en-AU"/>
         </w:rPr>
       </w:pPr>
-      <w:ins w:id="38" w:author="Jette McKellar" w:date="2018-05-31T22:13:00Z">
+      <w:ins w:id="39" w:author="Jette McKellar" w:date="2018-05-31T22:13:00Z">
         <w:r>
           <w:rPr>
             <w:noProof/>
@@ -2008,19 +2022,19 @@
           </w:rPr>
           <w:instrText xml:space="preserve"> PAGEREF _Toc515568146 \h </w:instrText>
         </w:r>
-        <w:r>
-          <w:rPr>
-            <w:noProof/>
-          </w:rPr>
-        </w:r>
       </w:ins>
       <w:r>
         <w:rPr>
           <w:noProof/>
         </w:rPr>
+      </w:r>
+      <w:r>
+        <w:rPr>
+          <w:noProof/>
+        </w:rPr>
         <w:fldChar w:fldCharType="separate"/>
       </w:r>
-      <w:ins w:id="39" w:author="Jette McKellar" w:date="2018-05-31T22:13:00Z">
+      <w:ins w:id="40" w:author="Jette McKellar" w:date="2018-05-31T22:13:00Z">
         <w:r>
           <w:rPr>
             <w:noProof/>
@@ -2043,7 +2057,7 @@
           <w:tab w:val="right" w:pos="9120"/>
         </w:tabs>
         <w:rPr>
-          <w:ins w:id="40" w:author="Jette McKellar" w:date="2018-05-31T22:13:00Z"/>
+          <w:ins w:id="41" w:author="Jette McKellar" w:date="2018-05-31T22:13:00Z"/>
           <w:rFonts w:eastAsiaTheme="minorEastAsia" w:cstheme="minorBidi"/>
           <w:b w:val="0"/>
           <w:bCs w:val="0"/>
@@ -2053,7 +2067,7 @@
           <w:lang w:val="en-AU" w:eastAsia="en-AU"/>
         </w:rPr>
       </w:pPr>
-      <w:ins w:id="41" w:author="Jette McKellar" w:date="2018-05-31T22:13:00Z">
+      <w:ins w:id="42" w:author="Jette McKellar" w:date="2018-05-31T22:13:00Z">
         <w:r>
           <w:rPr>
             <w:noProof/>
@@ -2096,19 +2110,19 @@
           </w:rPr>
           <w:instrText xml:space="preserve"> PAGEREF _Toc515568147 \h </w:instrText>
         </w:r>
-        <w:r>
-          <w:rPr>
-            <w:noProof/>
-          </w:rPr>
-        </w:r>
       </w:ins>
       <w:r>
         <w:rPr>
           <w:noProof/>
         </w:rPr>
+      </w:r>
+      <w:r>
+        <w:rPr>
+          <w:noProof/>
+        </w:rPr>
         <w:fldChar w:fldCharType="separate"/>
       </w:r>
-      <w:ins w:id="42" w:author="Jette McKellar" w:date="2018-05-31T22:13:00Z">
+      <w:ins w:id="43" w:author="Jette McKellar" w:date="2018-05-31T22:13:00Z">
         <w:r>
           <w:rPr>
             <w:noProof/>
@@ -2131,7 +2145,7 @@
           <w:tab w:val="right" w:pos="9120"/>
         </w:tabs>
         <w:rPr>
-          <w:ins w:id="43" w:author="Jette McKellar" w:date="2018-05-31T22:13:00Z"/>
+          <w:ins w:id="44" w:author="Jette McKellar" w:date="2018-05-31T22:13:00Z"/>
           <w:rFonts w:asciiTheme="minorHAnsi" w:eastAsiaTheme="minorEastAsia" w:hAnsiTheme="minorHAnsi" w:cstheme="minorBidi"/>
           <w:b w:val="0"/>
           <w:bCs w:val="0"/>
@@ -2142,7 +2156,7 @@
           <w:lang w:val="en-AU" w:eastAsia="en-AU"/>
         </w:rPr>
       </w:pPr>
-      <w:ins w:id="44" w:author="Jette McKellar" w:date="2018-05-31T22:13:00Z">
+      <w:ins w:id="45" w:author="Jette McKellar" w:date="2018-05-31T22:13:00Z">
         <w:r>
           <w:rPr>
             <w:noProof/>
@@ -2187,19 +2201,19 @@
           </w:rPr>
           <w:instrText xml:space="preserve"> PAGEREF _Toc515568148 \h </w:instrText>
         </w:r>
-        <w:r>
-          <w:rPr>
-            <w:noProof/>
-          </w:rPr>
-        </w:r>
       </w:ins>
       <w:r>
         <w:rPr>
           <w:noProof/>
         </w:rPr>
+      </w:r>
+      <w:r>
+        <w:rPr>
+          <w:noProof/>
+        </w:rPr>
         <w:fldChar w:fldCharType="separate"/>
       </w:r>
-      <w:ins w:id="45" w:author="Jette McKellar" w:date="2018-05-31T22:13:00Z">
+      <w:ins w:id="46" w:author="Jette McKellar" w:date="2018-05-31T22:13:00Z">
         <w:r>
           <w:rPr>
             <w:noProof/>
@@ -2222,7 +2236,7 @@
           <w:tab w:val="right" w:pos="9120"/>
         </w:tabs>
         <w:rPr>
-          <w:ins w:id="46" w:author="Jette McKellar" w:date="2018-05-31T22:13:00Z"/>
+          <w:ins w:id="47" w:author="Jette McKellar" w:date="2018-05-31T22:13:00Z"/>
           <w:rFonts w:eastAsiaTheme="minorEastAsia" w:cstheme="minorBidi"/>
           <w:b w:val="0"/>
           <w:bCs w:val="0"/>
@@ -2232,7 +2246,7 @@
           <w:lang w:val="en-AU" w:eastAsia="en-AU"/>
         </w:rPr>
       </w:pPr>
-      <w:ins w:id="47" w:author="Jette McKellar" w:date="2018-05-31T22:13:00Z">
+      <w:ins w:id="48" w:author="Jette McKellar" w:date="2018-05-31T22:13:00Z">
         <w:r>
           <w:rPr>
             <w:noProof/>
@@ -2276,19 +2290,19 @@
           </w:rPr>
           <w:instrText xml:space="preserve"> PAGEREF _Toc515568149 \h </w:instrText>
         </w:r>
-        <w:r>
-          <w:rPr>
-            <w:noProof/>
-          </w:rPr>
-        </w:r>
       </w:ins>
       <w:r>
         <w:rPr>
           <w:noProof/>
         </w:rPr>
+      </w:r>
+      <w:r>
+        <w:rPr>
+          <w:noProof/>
+        </w:rPr>
         <w:fldChar w:fldCharType="separate"/>
       </w:r>
-      <w:ins w:id="48" w:author="Jette McKellar" w:date="2018-05-31T22:13:00Z">
+      <w:ins w:id="49" w:author="Jette McKellar" w:date="2018-05-31T22:13:00Z">
         <w:r>
           <w:rPr>
             <w:noProof/>
@@ -2311,7 +2325,7 @@
           <w:tab w:val="right" w:pos="9120"/>
         </w:tabs>
         <w:rPr>
-          <w:ins w:id="49" w:author="Jette McKellar" w:date="2018-05-31T22:13:00Z"/>
+          <w:ins w:id="50" w:author="Jette McKellar" w:date="2018-05-31T22:13:00Z"/>
           <w:rFonts w:eastAsiaTheme="minorEastAsia" w:cstheme="minorBidi"/>
           <w:b w:val="0"/>
           <w:bCs w:val="0"/>
@@ -2321,7 +2335,7 @@
           <w:lang w:val="en-AU" w:eastAsia="en-AU"/>
         </w:rPr>
       </w:pPr>
-      <w:ins w:id="50" w:author="Jette McKellar" w:date="2018-05-31T22:13:00Z">
+      <w:ins w:id="51" w:author="Jette McKellar" w:date="2018-05-31T22:13:00Z">
         <w:r>
           <w:rPr>
             <w:noProof/>
@@ -2365,19 +2379,19 @@
           </w:rPr>
           <w:instrText xml:space="preserve"> PAGEREF _Toc515568150 \h </w:instrText>
         </w:r>
-        <w:r>
-          <w:rPr>
-            <w:noProof/>
-          </w:rPr>
-        </w:r>
       </w:ins>
       <w:r>
         <w:rPr>
           <w:noProof/>
         </w:rPr>
+      </w:r>
+      <w:r>
+        <w:rPr>
+          <w:noProof/>
+        </w:rPr>
         <w:fldChar w:fldCharType="separate"/>
       </w:r>
-      <w:ins w:id="51" w:author="Jette McKellar" w:date="2018-05-31T22:13:00Z">
+      <w:ins w:id="52" w:author="Jette McKellar" w:date="2018-05-31T22:13:00Z">
         <w:r>
           <w:rPr>
             <w:noProof/>
@@ -2400,7 +2414,7 @@
           <w:tab w:val="right" w:pos="9120"/>
         </w:tabs>
         <w:rPr>
-          <w:ins w:id="52" w:author="Jette McKellar" w:date="2018-05-31T22:13:00Z"/>
+          <w:ins w:id="53" w:author="Jette McKellar" w:date="2018-05-31T22:13:00Z"/>
           <w:rFonts w:eastAsiaTheme="minorEastAsia" w:cstheme="minorBidi"/>
           <w:b w:val="0"/>
           <w:bCs w:val="0"/>
@@ -2410,7 +2424,7 @@
           <w:lang w:val="en-AU" w:eastAsia="en-AU"/>
         </w:rPr>
       </w:pPr>
-      <w:ins w:id="53" w:author="Jette McKellar" w:date="2018-05-31T22:13:00Z">
+      <w:ins w:id="54" w:author="Jette McKellar" w:date="2018-05-31T22:13:00Z">
         <w:r>
           <w:rPr>
             <w:noProof/>
@@ -2454,19 +2468,19 @@
           </w:rPr>
           <w:instrText xml:space="preserve"> PAGEREF _Toc515568151 \h </w:instrText>
         </w:r>
-        <w:r>
-          <w:rPr>
-            <w:noProof/>
-          </w:rPr>
-        </w:r>
       </w:ins>
       <w:r>
         <w:rPr>
           <w:noProof/>
         </w:rPr>
+      </w:r>
+      <w:r>
+        <w:rPr>
+          <w:noProof/>
+        </w:rPr>
         <w:fldChar w:fldCharType="separate"/>
       </w:r>
-      <w:ins w:id="54" w:author="Jette McKellar" w:date="2018-05-31T22:13:00Z">
+      <w:ins w:id="55" w:author="Jette McKellar" w:date="2018-05-31T22:13:00Z">
         <w:r>
           <w:rPr>
             <w:noProof/>
@@ -2489,7 +2503,7 @@
           <w:tab w:val="right" w:pos="9120"/>
         </w:tabs>
         <w:rPr>
-          <w:ins w:id="55" w:author="Jette McKellar" w:date="2018-05-31T22:13:00Z"/>
+          <w:ins w:id="56" w:author="Jette McKellar" w:date="2018-05-31T22:13:00Z"/>
           <w:rFonts w:eastAsiaTheme="minorEastAsia" w:cstheme="minorBidi"/>
           <w:noProof/>
           <w:sz w:val="22"/>
@@ -2497,7 +2511,7 @@
           <w:lang w:val="en-AU" w:eastAsia="en-AU"/>
         </w:rPr>
       </w:pPr>
-      <w:ins w:id="56" w:author="Jette McKellar" w:date="2018-05-31T22:13:00Z">
+      <w:ins w:id="57" w:author="Jette McKellar" w:date="2018-05-31T22:13:00Z">
         <w:r>
           <w:rPr>
             <w:noProof/>
@@ -2539,19 +2553,19 @@
           </w:rPr>
           <w:instrText xml:space="preserve"> PAGEREF _Toc515568152 \h </w:instrText>
         </w:r>
-        <w:r>
-          <w:rPr>
-            <w:noProof/>
-          </w:rPr>
-        </w:r>
       </w:ins>
       <w:r>
         <w:rPr>
           <w:noProof/>
         </w:rPr>
+      </w:r>
+      <w:r>
+        <w:rPr>
+          <w:noProof/>
+        </w:rPr>
         <w:fldChar w:fldCharType="separate"/>
       </w:r>
-      <w:ins w:id="57" w:author="Jette McKellar" w:date="2018-05-31T22:13:00Z">
+      <w:ins w:id="58" w:author="Jette McKellar" w:date="2018-05-31T22:13:00Z">
         <w:r>
           <w:rPr>
             <w:noProof/>
@@ -2574,7 +2588,7 @@
           <w:tab w:val="right" w:pos="9120"/>
         </w:tabs>
         <w:rPr>
-          <w:ins w:id="58" w:author="Jette McKellar" w:date="2018-05-31T22:13:00Z"/>
+          <w:ins w:id="59" w:author="Jette McKellar" w:date="2018-05-31T22:13:00Z"/>
           <w:rFonts w:asciiTheme="minorHAnsi" w:eastAsiaTheme="minorEastAsia" w:hAnsiTheme="minorHAnsi" w:cstheme="minorBidi"/>
           <w:b w:val="0"/>
           <w:bCs w:val="0"/>
@@ -2585,7 +2599,7 @@
           <w:lang w:val="en-AU" w:eastAsia="en-AU"/>
         </w:rPr>
       </w:pPr>
-      <w:ins w:id="59" w:author="Jette McKellar" w:date="2018-05-31T22:13:00Z">
+      <w:ins w:id="60" w:author="Jette McKellar" w:date="2018-05-31T22:13:00Z">
         <w:r>
           <w:rPr>
             <w:noProof/>
@@ -2630,19 +2644,19 @@
           </w:rPr>
           <w:instrText xml:space="preserve"> PAGEREF _Toc515568153 \h </w:instrText>
         </w:r>
-        <w:r>
-          <w:rPr>
-            <w:noProof/>
-          </w:rPr>
-        </w:r>
       </w:ins>
       <w:r>
         <w:rPr>
           <w:noProof/>
         </w:rPr>
+      </w:r>
+      <w:r>
+        <w:rPr>
+          <w:noProof/>
+        </w:rPr>
         <w:fldChar w:fldCharType="separate"/>
       </w:r>
-      <w:ins w:id="60" w:author="Jette McKellar" w:date="2018-05-31T22:13:00Z">
+      <w:ins w:id="61" w:author="Jette McKellar" w:date="2018-05-31T22:13:00Z">
         <w:r>
           <w:rPr>
             <w:noProof/>
@@ -2665,7 +2679,7 @@
           <w:tab w:val="right" w:pos="9120"/>
         </w:tabs>
         <w:rPr>
-          <w:ins w:id="61" w:author="Jette McKellar" w:date="2018-05-31T22:13:00Z"/>
+          <w:ins w:id="62" w:author="Jette McKellar" w:date="2018-05-31T22:13:00Z"/>
           <w:rFonts w:eastAsiaTheme="minorEastAsia" w:cstheme="minorBidi"/>
           <w:b w:val="0"/>
           <w:bCs w:val="0"/>
@@ -2675,7 +2689,7 @@
           <w:lang w:val="en-AU" w:eastAsia="en-AU"/>
         </w:rPr>
       </w:pPr>
-      <w:ins w:id="62" w:author="Jette McKellar" w:date="2018-05-31T22:13:00Z">
+      <w:ins w:id="63" w:author="Jette McKellar" w:date="2018-05-31T22:13:00Z">
         <w:r>
           <w:rPr>
             <w:noProof/>
@@ -2720,19 +2734,19 @@
           </w:rPr>
           <w:instrText xml:space="preserve"> PAGEREF _Toc515568154 \h </w:instrText>
         </w:r>
-        <w:r>
-          <w:rPr>
-            <w:noProof/>
-          </w:rPr>
-        </w:r>
       </w:ins>
       <w:r>
         <w:rPr>
           <w:noProof/>
         </w:rPr>
+      </w:r>
+      <w:r>
+        <w:rPr>
+          <w:noProof/>
+        </w:rPr>
         <w:fldChar w:fldCharType="separate"/>
       </w:r>
-      <w:ins w:id="63" w:author="Jette McKellar" w:date="2018-05-31T22:13:00Z">
+      <w:ins w:id="64" w:author="Jette McKellar" w:date="2018-05-31T22:13:00Z">
         <w:r>
           <w:rPr>
             <w:noProof/>
@@ -2755,7 +2769,7 @@
           <w:tab w:val="right" w:pos="9120"/>
         </w:tabs>
         <w:rPr>
-          <w:ins w:id="64" w:author="Jette McKellar" w:date="2018-05-31T22:13:00Z"/>
+          <w:ins w:id="65" w:author="Jette McKellar" w:date="2018-05-31T22:13:00Z"/>
           <w:rFonts w:eastAsiaTheme="minorEastAsia" w:cstheme="minorBidi"/>
           <w:b w:val="0"/>
           <w:bCs w:val="0"/>
@@ -2765,7 +2779,7 @@
           <w:lang w:val="en-AU" w:eastAsia="en-AU"/>
         </w:rPr>
       </w:pPr>
-      <w:ins w:id="65" w:author="Jette McKellar" w:date="2018-05-31T22:13:00Z">
+      <w:ins w:id="66" w:author="Jette McKellar" w:date="2018-05-31T22:13:00Z">
         <w:r>
           <w:rPr>
             <w:noProof/>
@@ -2809,19 +2823,19 @@
           </w:rPr>
           <w:instrText xml:space="preserve"> PAGEREF _Toc515568155 \h </w:instrText>
         </w:r>
-        <w:r>
-          <w:rPr>
-            <w:noProof/>
-          </w:rPr>
-        </w:r>
       </w:ins>
       <w:r>
         <w:rPr>
           <w:noProof/>
         </w:rPr>
+      </w:r>
+      <w:r>
+        <w:rPr>
+          <w:noProof/>
+        </w:rPr>
         <w:fldChar w:fldCharType="separate"/>
       </w:r>
-      <w:ins w:id="66" w:author="Jette McKellar" w:date="2018-05-31T22:13:00Z">
+      <w:ins w:id="67" w:author="Jette McKellar" w:date="2018-05-31T22:13:00Z">
         <w:r>
           <w:rPr>
             <w:noProof/>
@@ -2844,7 +2858,7 @@
           <w:tab w:val="right" w:pos="9120"/>
         </w:tabs>
         <w:rPr>
-          <w:ins w:id="67" w:author="Jette McKellar" w:date="2018-05-31T22:13:00Z"/>
+          <w:ins w:id="68" w:author="Jette McKellar" w:date="2018-05-31T22:13:00Z"/>
           <w:rFonts w:asciiTheme="minorHAnsi" w:eastAsiaTheme="minorEastAsia" w:hAnsiTheme="minorHAnsi" w:cstheme="minorBidi"/>
           <w:b w:val="0"/>
           <w:bCs w:val="0"/>
@@ -2855,7 +2869,7 @@
           <w:lang w:val="en-AU" w:eastAsia="en-AU"/>
         </w:rPr>
       </w:pPr>
-      <w:ins w:id="68" w:author="Jette McKellar" w:date="2018-05-31T22:13:00Z">
+      <w:ins w:id="69" w:author="Jette McKellar" w:date="2018-05-31T22:13:00Z">
         <w:r>
           <w:rPr>
             <w:noProof/>
@@ -2901,19 +2915,19 @@
           </w:rPr>
           <w:instrText xml:space="preserve"> PAGEREF _Toc515568156 \h </w:instrText>
         </w:r>
-        <w:r>
-          <w:rPr>
-            <w:noProof/>
-          </w:rPr>
-        </w:r>
       </w:ins>
       <w:r>
         <w:rPr>
           <w:noProof/>
         </w:rPr>
+      </w:r>
+      <w:r>
+        <w:rPr>
+          <w:noProof/>
+        </w:rPr>
         <w:fldChar w:fldCharType="separate"/>
       </w:r>
-      <w:ins w:id="69" w:author="Jette McKellar" w:date="2018-05-31T22:13:00Z">
+      <w:ins w:id="70" w:author="Jette McKellar" w:date="2018-05-31T22:13:00Z">
         <w:r>
           <w:rPr>
             <w:noProof/>
@@ -2936,7 +2950,7 @@
           <w:tab w:val="right" w:pos="9120"/>
         </w:tabs>
         <w:rPr>
-          <w:ins w:id="70" w:author="Jette McKellar" w:date="2018-05-31T22:13:00Z"/>
+          <w:ins w:id="71" w:author="Jette McKellar" w:date="2018-05-31T22:13:00Z"/>
           <w:rFonts w:eastAsiaTheme="minorEastAsia" w:cstheme="minorBidi"/>
           <w:b w:val="0"/>
           <w:bCs w:val="0"/>
@@ -2946,7 +2960,7 @@
           <w:lang w:val="en-AU" w:eastAsia="en-AU"/>
         </w:rPr>
       </w:pPr>
-      <w:ins w:id="71" w:author="Jette McKellar" w:date="2018-05-31T22:13:00Z">
+      <w:ins w:id="72" w:author="Jette McKellar" w:date="2018-05-31T22:13:00Z">
         <w:r>
           <w:rPr>
             <w:noProof/>
@@ -2991,19 +3005,19 @@
           </w:rPr>
           <w:instrText xml:space="preserve"> PAGEREF _Toc515568157 \h </w:instrText>
         </w:r>
-        <w:r>
-          <w:rPr>
-            <w:noProof/>
-          </w:rPr>
-        </w:r>
       </w:ins>
       <w:r>
         <w:rPr>
           <w:noProof/>
         </w:rPr>
+      </w:r>
+      <w:r>
+        <w:rPr>
+          <w:noProof/>
+        </w:rPr>
         <w:fldChar w:fldCharType="separate"/>
       </w:r>
-      <w:ins w:id="72" w:author="Jette McKellar" w:date="2018-05-31T22:13:00Z">
+      <w:ins w:id="73" w:author="Jette McKellar" w:date="2018-05-31T22:13:00Z">
         <w:r>
           <w:rPr>
             <w:noProof/>
@@ -3026,7 +3040,7 @@
           <w:tab w:val="right" w:pos="9120"/>
         </w:tabs>
         <w:rPr>
-          <w:ins w:id="73" w:author="Jette McKellar" w:date="2018-05-31T22:13:00Z"/>
+          <w:ins w:id="74" w:author="Jette McKellar" w:date="2018-05-31T22:13:00Z"/>
           <w:rFonts w:eastAsiaTheme="minorEastAsia" w:cstheme="minorBidi"/>
           <w:b w:val="0"/>
           <w:bCs w:val="0"/>
@@ -3036,7 +3050,7 @@
           <w:lang w:val="en-AU" w:eastAsia="en-AU"/>
         </w:rPr>
       </w:pPr>
-      <w:ins w:id="74" w:author="Jette McKellar" w:date="2018-05-31T22:13:00Z">
+      <w:ins w:id="75" w:author="Jette McKellar" w:date="2018-05-31T22:13:00Z">
         <w:r>
           <w:rPr>
             <w:noProof/>
@@ -3081,19 +3095,19 @@
           </w:rPr>
           <w:instrText xml:space="preserve"> PAGEREF _Toc515568158 \h </w:instrText>
         </w:r>
-        <w:r>
-          <w:rPr>
-            <w:noProof/>
-          </w:rPr>
-        </w:r>
       </w:ins>
       <w:r>
         <w:rPr>
           <w:noProof/>
         </w:rPr>
+      </w:r>
+      <w:r>
+        <w:rPr>
+          <w:noProof/>
+        </w:rPr>
         <w:fldChar w:fldCharType="separate"/>
       </w:r>
-      <w:ins w:id="75" w:author="Jette McKellar" w:date="2018-05-31T22:13:00Z">
+      <w:ins w:id="76" w:author="Jette McKellar" w:date="2018-05-31T22:13:00Z">
         <w:r>
           <w:rPr>
             <w:noProof/>
@@ -3116,7 +3130,7 @@
           <w:tab w:val="right" w:pos="9120"/>
         </w:tabs>
         <w:rPr>
-          <w:ins w:id="76" w:author="Jette McKellar" w:date="2018-05-31T22:13:00Z"/>
+          <w:ins w:id="77" w:author="Jette McKellar" w:date="2018-05-31T22:13:00Z"/>
           <w:rFonts w:eastAsiaTheme="minorEastAsia" w:cstheme="minorBidi"/>
           <w:noProof/>
           <w:sz w:val="22"/>
@@ -3124,7 +3138,7 @@
           <w:lang w:val="en-AU" w:eastAsia="en-AU"/>
         </w:rPr>
       </w:pPr>
-      <w:ins w:id="77" w:author="Jette McKellar" w:date="2018-05-31T22:13:00Z">
+      <w:ins w:id="78" w:author="Jette McKellar" w:date="2018-05-31T22:13:00Z">
         <w:r>
           <w:rPr>
             <w:rFonts w:eastAsia="Wingdings 2"/>
@@ -3169,19 +3183,19 @@
           </w:rPr>
           <w:instrText xml:space="preserve"> PAGEREF _Toc515568159 \h </w:instrText>
         </w:r>
-        <w:r>
-          <w:rPr>
-            <w:noProof/>
-          </w:rPr>
-        </w:r>
       </w:ins>
       <w:r>
         <w:rPr>
           <w:noProof/>
         </w:rPr>
+      </w:r>
+      <w:r>
+        <w:rPr>
+          <w:noProof/>
+        </w:rPr>
         <w:fldChar w:fldCharType="separate"/>
       </w:r>
-      <w:ins w:id="78" w:author="Jette McKellar" w:date="2018-05-31T22:13:00Z">
+      <w:ins w:id="79" w:author="Jette McKellar" w:date="2018-05-31T22:13:00Z">
         <w:r>
           <w:rPr>
             <w:noProof/>
@@ -3204,7 +3218,7 @@
           <w:tab w:val="right" w:pos="9120"/>
         </w:tabs>
         <w:rPr>
-          <w:ins w:id="79" w:author="Jette McKellar" w:date="2018-05-31T22:13:00Z"/>
+          <w:ins w:id="80" w:author="Jette McKellar" w:date="2018-05-31T22:13:00Z"/>
           <w:rFonts w:eastAsiaTheme="minorEastAsia" w:cstheme="minorBidi"/>
           <w:noProof/>
           <w:sz w:val="22"/>
@@ -3212,7 +3226,7 @@
           <w:lang w:val="en-AU" w:eastAsia="en-AU"/>
         </w:rPr>
       </w:pPr>
-      <w:ins w:id="80" w:author="Jette McKellar" w:date="2018-05-31T22:13:00Z">
+      <w:ins w:id="81" w:author="Jette McKellar" w:date="2018-05-31T22:13:00Z">
         <w:r>
           <w:rPr>
             <w:rFonts w:eastAsia="Wingdings 2" w:cs="Wingdings 2"/>
@@ -3257,19 +3271,19 @@
           </w:rPr>
           <w:instrText xml:space="preserve"> PAGEREF _Toc515568160 \h </w:instrText>
         </w:r>
-        <w:r>
-          <w:rPr>
-            <w:noProof/>
-          </w:rPr>
-        </w:r>
       </w:ins>
       <w:r>
         <w:rPr>
           <w:noProof/>
         </w:rPr>
+      </w:r>
+      <w:r>
+        <w:rPr>
+          <w:noProof/>
+        </w:rPr>
         <w:fldChar w:fldCharType="separate"/>
       </w:r>
-      <w:ins w:id="81" w:author="Jette McKellar" w:date="2018-05-31T22:13:00Z">
+      <w:ins w:id="82" w:author="Jette McKellar" w:date="2018-05-31T22:13:00Z">
         <w:r>
           <w:rPr>
             <w:noProof/>
@@ -3292,7 +3306,7 @@
           <w:tab w:val="right" w:pos="9120"/>
         </w:tabs>
         <w:rPr>
-          <w:ins w:id="82" w:author="Jette McKellar" w:date="2018-05-31T22:13:00Z"/>
+          <w:ins w:id="83" w:author="Jette McKellar" w:date="2018-05-31T22:13:00Z"/>
           <w:rFonts w:eastAsiaTheme="minorEastAsia" w:cstheme="minorBidi"/>
           <w:noProof/>
           <w:sz w:val="22"/>
@@ -3300,7 +3314,7 @@
           <w:lang w:val="en-AU" w:eastAsia="en-AU"/>
         </w:rPr>
       </w:pPr>
-      <w:ins w:id="83" w:author="Jette McKellar" w:date="2018-05-31T22:13:00Z">
+      <w:ins w:id="84" w:author="Jette McKellar" w:date="2018-05-31T22:13:00Z">
         <w:r>
           <w:rPr>
             <w:rFonts w:eastAsia="Wingdings 2" w:cs="Wingdings 2"/>
@@ -3345,19 +3359,19 @@
           </w:rPr>
           <w:instrText xml:space="preserve"> PAGEREF _Toc515568161 \h </w:instrText>
         </w:r>
-        <w:r>
-          <w:rPr>
-            <w:noProof/>
-          </w:rPr>
-        </w:r>
       </w:ins>
       <w:r>
         <w:rPr>
           <w:noProof/>
         </w:rPr>
+      </w:r>
+      <w:r>
+        <w:rPr>
+          <w:noProof/>
+        </w:rPr>
         <w:fldChar w:fldCharType="separate"/>
       </w:r>
-      <w:ins w:id="84" w:author="Jette McKellar" w:date="2018-05-31T22:13:00Z">
+      <w:ins w:id="85" w:author="Jette McKellar" w:date="2018-05-31T22:13:00Z">
         <w:r>
           <w:rPr>
             <w:noProof/>
@@ -3380,7 +3394,7 @@
           <w:tab w:val="right" w:pos="9120"/>
         </w:tabs>
         <w:rPr>
-          <w:ins w:id="85" w:author="Jette McKellar" w:date="2018-05-31T22:13:00Z"/>
+          <w:ins w:id="86" w:author="Jette McKellar" w:date="2018-05-31T22:13:00Z"/>
           <w:rFonts w:eastAsiaTheme="minorEastAsia" w:cstheme="minorBidi"/>
           <w:noProof/>
           <w:sz w:val="22"/>
@@ -3388,7 +3402,7 @@
           <w:lang w:val="en-AU" w:eastAsia="en-AU"/>
         </w:rPr>
       </w:pPr>
-      <w:ins w:id="86" w:author="Jette McKellar" w:date="2018-05-31T22:13:00Z">
+      <w:ins w:id="87" w:author="Jette McKellar" w:date="2018-05-31T22:13:00Z">
         <w:r>
           <w:rPr>
             <w:rFonts w:eastAsia="Wingdings 2" w:cs="Wingdings 2"/>
@@ -3433,19 +3447,19 @@
           </w:rPr>
           <w:instrText xml:space="preserve"> PAGEREF _Toc515568162 \h </w:instrText>
         </w:r>
-        <w:r>
-          <w:rPr>
-            <w:noProof/>
-          </w:rPr>
-        </w:r>
       </w:ins>
       <w:r>
         <w:rPr>
           <w:noProof/>
         </w:rPr>
+      </w:r>
+      <w:r>
+        <w:rPr>
+          <w:noProof/>
+        </w:rPr>
         <w:fldChar w:fldCharType="separate"/>
       </w:r>
-      <w:ins w:id="87" w:author="Jette McKellar" w:date="2018-05-31T22:13:00Z">
+      <w:ins w:id="88" w:author="Jette McKellar" w:date="2018-05-31T22:13:00Z">
         <w:r>
           <w:rPr>
             <w:noProof/>
@@ -3468,7 +3482,7 @@
           <w:tab w:val="right" w:pos="9120"/>
         </w:tabs>
         <w:rPr>
-          <w:ins w:id="88" w:author="Jette McKellar" w:date="2018-05-31T22:13:00Z"/>
+          <w:ins w:id="89" w:author="Jette McKellar" w:date="2018-05-31T22:13:00Z"/>
           <w:rFonts w:eastAsiaTheme="minorEastAsia" w:cstheme="minorBidi"/>
           <w:noProof/>
           <w:sz w:val="22"/>
@@ -3476,7 +3490,7 @@
           <w:lang w:val="en-AU" w:eastAsia="en-AU"/>
         </w:rPr>
       </w:pPr>
-      <w:ins w:id="89" w:author="Jette McKellar" w:date="2018-05-31T22:13:00Z">
+      <w:ins w:id="90" w:author="Jette McKellar" w:date="2018-05-31T22:13:00Z">
         <w:r>
           <w:rPr>
             <w:rFonts w:eastAsia="Wingdings 2" w:cs="Wingdings 2"/>
@@ -3521,19 +3535,19 @@
           </w:rPr>
           <w:instrText xml:space="preserve"> PAGEREF _Toc515568163 \h </w:instrText>
         </w:r>
-        <w:r>
-          <w:rPr>
-            <w:noProof/>
-          </w:rPr>
-        </w:r>
       </w:ins>
       <w:r>
         <w:rPr>
           <w:noProof/>
         </w:rPr>
+      </w:r>
+      <w:r>
+        <w:rPr>
+          <w:noProof/>
+        </w:rPr>
         <w:fldChar w:fldCharType="separate"/>
       </w:r>
-      <w:ins w:id="90" w:author="Jette McKellar" w:date="2018-05-31T22:13:00Z">
+      <w:ins w:id="91" w:author="Jette McKellar" w:date="2018-05-31T22:13:00Z">
         <w:r>
           <w:rPr>
             <w:noProof/>
@@ -3556,7 +3570,7 @@
           <w:tab w:val="right" w:pos="9120"/>
         </w:tabs>
         <w:rPr>
-          <w:ins w:id="91" w:author="Jette McKellar" w:date="2018-05-31T22:13:00Z"/>
+          <w:ins w:id="92" w:author="Jette McKellar" w:date="2018-05-31T22:13:00Z"/>
           <w:rFonts w:eastAsiaTheme="minorEastAsia" w:cstheme="minorBidi"/>
           <w:b w:val="0"/>
           <w:bCs w:val="0"/>
@@ -3566,7 +3580,7 @@
           <w:lang w:val="en-AU" w:eastAsia="en-AU"/>
         </w:rPr>
       </w:pPr>
-      <w:ins w:id="92" w:author="Jette McKellar" w:date="2018-05-31T22:13:00Z">
+      <w:ins w:id="93" w:author="Jette McKellar" w:date="2018-05-31T22:13:00Z">
         <w:r>
           <w:rPr>
             <w:noProof/>
@@ -3611,19 +3625,19 @@
           </w:rPr>
           <w:instrText xml:space="preserve"> PAGEREF _Toc515568164 \h </w:instrText>
         </w:r>
-        <w:r>
-          <w:rPr>
-            <w:noProof/>
-          </w:rPr>
-        </w:r>
       </w:ins>
       <w:r>
         <w:rPr>
           <w:noProof/>
         </w:rPr>
+      </w:r>
+      <w:r>
+        <w:rPr>
+          <w:noProof/>
+        </w:rPr>
         <w:fldChar w:fldCharType="separate"/>
       </w:r>
-      <w:ins w:id="93" w:author="Jette McKellar" w:date="2018-05-31T22:13:00Z">
+      <w:ins w:id="94" w:author="Jette McKellar" w:date="2018-05-31T22:13:00Z">
         <w:r>
           <w:rPr>
             <w:noProof/>
@@ -3646,7 +3660,7 @@
           <w:tab w:val="right" w:pos="9120"/>
         </w:tabs>
         <w:rPr>
-          <w:del w:id="94" w:author="Jette McKellar" w:date="2018-05-31T22:13:00Z"/>
+          <w:del w:id="95" w:author="Jette McKellar" w:date="2018-05-31T22:13:00Z"/>
           <w:rFonts w:asciiTheme="minorHAnsi" w:eastAsiaTheme="minorEastAsia" w:hAnsiTheme="minorHAnsi" w:cstheme="minorBidi"/>
           <w:b w:val="0"/>
           <w:bCs w:val="0"/>
@@ -3657,7 +3671,7 @@
           <w:lang w:val="en-AU" w:eastAsia="en-AU"/>
         </w:rPr>
       </w:pPr>
-      <w:del w:id="95" w:author="Jette McKellar" w:date="2018-05-31T22:13:00Z">
+      <w:del w:id="96" w:author="Jette McKellar" w:date="2018-05-31T22:13:00Z">
         <w:r>
           <w:rPr>
             <w:noProof/>
@@ -3701,7 +3715,7 @@
           <w:tab w:val="right" w:pos="9120"/>
         </w:tabs>
         <w:rPr>
-          <w:del w:id="96" w:author="Jette McKellar" w:date="2018-05-31T22:13:00Z"/>
+          <w:del w:id="97" w:author="Jette McKellar" w:date="2018-05-31T22:13:00Z"/>
           <w:rFonts w:eastAsiaTheme="minorEastAsia" w:cstheme="minorBidi"/>
           <w:b w:val="0"/>
           <w:bCs w:val="0"/>
@@ -3711,7 +3725,7 @@
           <w:lang w:val="en-AU" w:eastAsia="en-AU"/>
         </w:rPr>
       </w:pPr>
-      <w:del w:id="97" w:author="Jette McKellar" w:date="2018-05-31T22:13:00Z">
+      <w:del w:id="98" w:author="Jette McKellar" w:date="2018-05-31T22:13:00Z">
         <w:r>
           <w:rPr>
             <w:noProof/>
@@ -3754,7 +3768,7 @@
           <w:tab w:val="right" w:pos="9120"/>
         </w:tabs>
         <w:rPr>
-          <w:del w:id="98" w:author="Jette McKellar" w:date="2018-05-31T22:13:00Z"/>
+          <w:del w:id="99" w:author="Jette McKellar" w:date="2018-05-31T22:13:00Z"/>
           <w:rFonts w:eastAsiaTheme="minorEastAsia" w:cstheme="minorBidi"/>
           <w:b w:val="0"/>
           <w:bCs w:val="0"/>
@@ -3764,7 +3778,7 @@
           <w:lang w:val="en-AU" w:eastAsia="en-AU"/>
         </w:rPr>
       </w:pPr>
-      <w:del w:id="99" w:author="Jette McKellar" w:date="2018-05-31T22:13:00Z">
+      <w:del w:id="100" w:author="Jette McKellar" w:date="2018-05-31T22:13:00Z">
         <w:r>
           <w:rPr>
             <w:noProof/>
@@ -3807,7 +3821,7 @@
           <w:tab w:val="right" w:pos="9120"/>
         </w:tabs>
         <w:rPr>
-          <w:del w:id="100" w:author="Jette McKellar" w:date="2018-05-31T22:13:00Z"/>
+          <w:del w:id="101" w:author="Jette McKellar" w:date="2018-05-31T22:13:00Z"/>
           <w:rFonts w:eastAsiaTheme="minorEastAsia" w:cstheme="minorBidi"/>
           <w:b w:val="0"/>
           <w:bCs w:val="0"/>
@@ -3817,7 +3831,7 @@
           <w:lang w:val="en-AU" w:eastAsia="en-AU"/>
         </w:rPr>
       </w:pPr>
-      <w:del w:id="101" w:author="Jette McKellar" w:date="2018-05-31T22:13:00Z">
+      <w:del w:id="102" w:author="Jette McKellar" w:date="2018-05-31T22:13:00Z">
         <w:r>
           <w:rPr>
             <w:noProof/>
@@ -3859,7 +3873,7 @@
           <w:tab w:val="right" w:pos="9120"/>
         </w:tabs>
         <w:rPr>
-          <w:del w:id="102" w:author="Jette McKellar" w:date="2018-05-31T22:13:00Z"/>
+          <w:del w:id="103" w:author="Jette McKellar" w:date="2018-05-31T22:13:00Z"/>
           <w:rFonts w:asciiTheme="minorHAnsi" w:eastAsiaTheme="minorEastAsia" w:hAnsiTheme="minorHAnsi" w:cstheme="minorBidi"/>
           <w:b w:val="0"/>
           <w:bCs w:val="0"/>
@@ -3870,7 +3884,7 @@
           <w:lang w:val="en-AU" w:eastAsia="en-AU"/>
         </w:rPr>
       </w:pPr>
-      <w:del w:id="103" w:author="Jette McKellar" w:date="2018-05-31T22:13:00Z">
+      <w:del w:id="104" w:author="Jette McKellar" w:date="2018-05-31T22:13:00Z">
         <w:r>
           <w:rPr>
             <w:noProof/>
@@ -3914,7 +3928,7 @@
           <w:tab w:val="right" w:pos="9120"/>
         </w:tabs>
         <w:rPr>
-          <w:del w:id="104" w:author="Jette McKellar" w:date="2018-05-31T22:13:00Z"/>
+          <w:del w:id="105" w:author="Jette McKellar" w:date="2018-05-31T22:13:00Z"/>
           <w:rFonts w:eastAsiaTheme="minorEastAsia" w:cstheme="minorBidi"/>
           <w:b w:val="0"/>
           <w:bCs w:val="0"/>
@@ -3924,7 +3938,7 @@
           <w:lang w:val="en-AU" w:eastAsia="en-AU"/>
         </w:rPr>
       </w:pPr>
-      <w:del w:id="105" w:author="Jette McKellar" w:date="2018-05-31T22:13:00Z">
+      <w:del w:id="106" w:author="Jette McKellar" w:date="2018-05-31T22:13:00Z">
         <w:r>
           <w:rPr>
             <w:noProof/>
@@ -3967,7 +3981,7 @@
           <w:tab w:val="right" w:pos="9120"/>
         </w:tabs>
         <w:rPr>
-          <w:del w:id="106" w:author="Jette McKellar" w:date="2018-05-31T22:13:00Z"/>
+          <w:del w:id="107" w:author="Jette McKellar" w:date="2018-05-31T22:13:00Z"/>
           <w:rFonts w:eastAsiaTheme="minorEastAsia" w:cstheme="minorBidi"/>
           <w:b w:val="0"/>
           <w:bCs w:val="0"/>
@@ -3977,7 +3991,7 @@
           <w:lang w:val="en-AU" w:eastAsia="en-AU"/>
         </w:rPr>
       </w:pPr>
-      <w:del w:id="107" w:author="Jette McKellar" w:date="2018-05-31T22:13:00Z">
+      <w:del w:id="108" w:author="Jette McKellar" w:date="2018-05-31T22:13:00Z">
         <w:r>
           <w:rPr>
             <w:noProof/>
@@ -4020,7 +4034,7 @@
           <w:tab w:val="right" w:pos="9120"/>
         </w:tabs>
         <w:rPr>
-          <w:del w:id="108" w:author="Jette McKellar" w:date="2018-05-31T22:13:00Z"/>
+          <w:del w:id="109" w:author="Jette McKellar" w:date="2018-05-31T22:13:00Z"/>
           <w:rFonts w:eastAsiaTheme="minorEastAsia" w:cstheme="minorBidi"/>
           <w:b w:val="0"/>
           <w:bCs w:val="0"/>
@@ -4030,7 +4044,7 @@
           <w:lang w:val="en-AU" w:eastAsia="en-AU"/>
         </w:rPr>
       </w:pPr>
-      <w:del w:id="109" w:author="Jette McKellar" w:date="2018-05-31T22:13:00Z">
+      <w:del w:id="110" w:author="Jette McKellar" w:date="2018-05-31T22:13:00Z">
         <w:r>
           <w:rPr>
             <w:noProof/>
@@ -4073,7 +4087,7 @@
           <w:tab w:val="right" w:pos="9120"/>
         </w:tabs>
         <w:rPr>
-          <w:del w:id="110" w:author="Jette McKellar" w:date="2018-05-31T22:13:00Z"/>
+          <w:del w:id="111" w:author="Jette McKellar" w:date="2018-05-31T22:13:00Z"/>
           <w:rFonts w:eastAsiaTheme="minorEastAsia" w:cstheme="minorBidi"/>
           <w:noProof/>
           <w:sz w:val="22"/>
@@ -4081,7 +4095,7 @@
           <w:lang w:val="en-AU" w:eastAsia="en-AU"/>
         </w:rPr>
       </w:pPr>
-      <w:del w:id="111" w:author="Jette McKellar" w:date="2018-05-31T22:13:00Z">
+      <w:del w:id="112" w:author="Jette McKellar" w:date="2018-05-31T22:13:00Z">
         <w:r>
           <w:rPr>
             <w:noProof/>
@@ -4122,7 +4136,7 @@
           <w:tab w:val="right" w:pos="9120"/>
         </w:tabs>
         <w:rPr>
-          <w:del w:id="112" w:author="Jette McKellar" w:date="2018-05-31T22:13:00Z"/>
+          <w:del w:id="113" w:author="Jette McKellar" w:date="2018-05-31T22:13:00Z"/>
           <w:rFonts w:asciiTheme="minorHAnsi" w:eastAsiaTheme="minorEastAsia" w:hAnsiTheme="minorHAnsi" w:cstheme="minorBidi"/>
           <w:b w:val="0"/>
           <w:bCs w:val="0"/>
@@ -4133,7 +4147,7 @@
           <w:lang w:val="en-AU" w:eastAsia="en-AU"/>
         </w:rPr>
       </w:pPr>
-      <w:del w:id="113" w:author="Jette McKellar" w:date="2018-05-31T22:13:00Z">
+      <w:del w:id="114" w:author="Jette McKellar" w:date="2018-05-31T22:13:00Z">
         <w:r>
           <w:rPr>
             <w:noProof/>
@@ -4177,7 +4191,7 @@
           <w:tab w:val="right" w:pos="9120"/>
         </w:tabs>
         <w:rPr>
-          <w:del w:id="114" w:author="Jette McKellar" w:date="2018-05-31T22:13:00Z"/>
+          <w:del w:id="115" w:author="Jette McKellar" w:date="2018-05-31T22:13:00Z"/>
           <w:rFonts w:eastAsiaTheme="minorEastAsia" w:cstheme="minorBidi"/>
           <w:b w:val="0"/>
           <w:bCs w:val="0"/>
@@ -4187,7 +4201,7 @@
           <w:lang w:val="en-AU" w:eastAsia="en-AU"/>
         </w:rPr>
       </w:pPr>
-      <w:del w:id="115" w:author="Jette McKellar" w:date="2018-05-31T22:13:00Z">
+      <w:del w:id="116" w:author="Jette McKellar" w:date="2018-05-31T22:13:00Z">
         <w:r>
           <w:rPr>
             <w:noProof/>
@@ -4231,7 +4245,7 @@
           <w:tab w:val="right" w:pos="9120"/>
         </w:tabs>
         <w:rPr>
-          <w:del w:id="116" w:author="Jette McKellar" w:date="2018-05-31T22:13:00Z"/>
+          <w:del w:id="117" w:author="Jette McKellar" w:date="2018-05-31T22:13:00Z"/>
           <w:rFonts w:eastAsiaTheme="minorEastAsia" w:cstheme="minorBidi"/>
           <w:b w:val="0"/>
           <w:bCs w:val="0"/>
@@ -4241,7 +4255,7 @@
           <w:lang w:val="en-AU" w:eastAsia="en-AU"/>
         </w:rPr>
       </w:pPr>
-      <w:del w:id="117" w:author="Jette McKellar" w:date="2018-05-31T22:13:00Z">
+      <w:del w:id="118" w:author="Jette McKellar" w:date="2018-05-31T22:13:00Z">
         <w:r>
           <w:rPr>
             <w:noProof/>
@@ -4284,7 +4298,7 @@
           <w:tab w:val="right" w:pos="9120"/>
         </w:tabs>
         <w:rPr>
-          <w:del w:id="118" w:author="Jette McKellar" w:date="2018-05-31T22:13:00Z"/>
+          <w:del w:id="119" w:author="Jette McKellar" w:date="2018-05-31T22:13:00Z"/>
           <w:rFonts w:asciiTheme="minorHAnsi" w:eastAsiaTheme="minorEastAsia" w:hAnsiTheme="minorHAnsi" w:cstheme="minorBidi"/>
           <w:b w:val="0"/>
           <w:bCs w:val="0"/>
@@ -4295,7 +4309,7 @@
           <w:lang w:val="en-AU" w:eastAsia="en-AU"/>
         </w:rPr>
       </w:pPr>
-      <w:del w:id="119" w:author="Jette McKellar" w:date="2018-05-31T22:13:00Z">
+      <w:del w:id="120" w:author="Jette McKellar" w:date="2018-05-31T22:13:00Z">
         <w:r>
           <w:rPr>
             <w:noProof/>
@@ -4340,7 +4354,7 @@
           <w:tab w:val="right" w:pos="9120"/>
         </w:tabs>
         <w:rPr>
-          <w:del w:id="120" w:author="Jette McKellar" w:date="2018-05-31T22:13:00Z"/>
+          <w:del w:id="121" w:author="Jette McKellar" w:date="2018-05-31T22:13:00Z"/>
           <w:rFonts w:eastAsiaTheme="minorEastAsia" w:cstheme="minorBidi"/>
           <w:b w:val="0"/>
           <w:bCs w:val="0"/>
@@ -4350,7 +4364,7 @@
           <w:lang w:val="en-AU" w:eastAsia="en-AU"/>
         </w:rPr>
       </w:pPr>
-      <w:del w:id="121" w:author="Jette McKellar" w:date="2018-05-31T22:13:00Z">
+      <w:del w:id="122" w:author="Jette McKellar" w:date="2018-05-31T22:13:00Z">
         <w:r>
           <w:rPr>
             <w:noProof/>
@@ -4394,7 +4408,7 @@
           <w:tab w:val="right" w:pos="9120"/>
         </w:tabs>
         <w:rPr>
-          <w:del w:id="122" w:author="Jette McKellar" w:date="2018-05-31T22:13:00Z"/>
+          <w:del w:id="123" w:author="Jette McKellar" w:date="2018-05-31T22:13:00Z"/>
           <w:rFonts w:eastAsiaTheme="minorEastAsia" w:cstheme="minorBidi"/>
           <w:b w:val="0"/>
           <w:bCs w:val="0"/>
@@ -4404,7 +4418,7 @@
           <w:lang w:val="en-AU" w:eastAsia="en-AU"/>
         </w:rPr>
       </w:pPr>
-      <w:del w:id="123" w:author="Jette McKellar" w:date="2018-05-31T22:13:00Z">
+      <w:del w:id="124" w:author="Jette McKellar" w:date="2018-05-31T22:13:00Z">
         <w:r>
           <w:rPr>
             <w:noProof/>
@@ -4448,7 +4462,7 @@
           <w:tab w:val="right" w:pos="9120"/>
         </w:tabs>
         <w:rPr>
-          <w:del w:id="124" w:author="Jette McKellar" w:date="2018-05-31T22:13:00Z"/>
+          <w:del w:id="125" w:author="Jette McKellar" w:date="2018-05-31T22:13:00Z"/>
           <w:rFonts w:eastAsiaTheme="minorEastAsia" w:cstheme="minorBidi"/>
           <w:noProof/>
           <w:sz w:val="22"/>
@@ -4456,7 +4470,7 @@
           <w:lang w:val="en-AU" w:eastAsia="en-AU"/>
         </w:rPr>
       </w:pPr>
-      <w:del w:id="125" w:author="Jette McKellar" w:date="2018-05-31T22:13:00Z">
+      <w:del w:id="126" w:author="Jette McKellar" w:date="2018-05-31T22:13:00Z">
         <w:r>
           <w:rPr>
             <w:rFonts w:eastAsia="Wingdings 2"/>
@@ -4500,7 +4514,7 @@
           <w:tab w:val="right" w:pos="9120"/>
         </w:tabs>
         <w:rPr>
-          <w:del w:id="126" w:author="Jette McKellar" w:date="2018-05-31T22:13:00Z"/>
+          <w:del w:id="127" w:author="Jette McKellar" w:date="2018-05-31T22:13:00Z"/>
           <w:rFonts w:eastAsiaTheme="minorEastAsia" w:cstheme="minorBidi"/>
           <w:noProof/>
           <w:sz w:val="22"/>
@@ -4508,7 +4522,7 @@
           <w:lang w:val="en-AU" w:eastAsia="en-AU"/>
         </w:rPr>
       </w:pPr>
-      <w:del w:id="127" w:author="Jette McKellar" w:date="2018-05-31T22:13:00Z">
+      <w:del w:id="128" w:author="Jette McKellar" w:date="2018-05-31T22:13:00Z">
         <w:r>
           <w:rPr>
             <w:rFonts w:eastAsia="Wingdings 2" w:cs="Wingdings 2"/>
@@ -4552,7 +4566,7 @@
           <w:tab w:val="right" w:pos="9120"/>
         </w:tabs>
         <w:rPr>
-          <w:del w:id="128" w:author="Jette McKellar" w:date="2018-05-31T22:13:00Z"/>
+          <w:del w:id="129" w:author="Jette McKellar" w:date="2018-05-31T22:13:00Z"/>
           <w:rFonts w:eastAsiaTheme="minorEastAsia" w:cstheme="minorBidi"/>
           <w:noProof/>
           <w:sz w:val="22"/>
@@ -4560,7 +4574,7 @@
           <w:lang w:val="en-AU" w:eastAsia="en-AU"/>
         </w:rPr>
       </w:pPr>
-      <w:del w:id="129" w:author="Jette McKellar" w:date="2018-05-31T22:13:00Z">
+      <w:del w:id="130" w:author="Jette McKellar" w:date="2018-05-31T22:13:00Z">
         <w:r>
           <w:rPr>
             <w:rFonts w:eastAsia="Wingdings 2" w:cs="Wingdings 2"/>
@@ -4604,7 +4618,7 @@
           <w:tab w:val="right" w:pos="9120"/>
         </w:tabs>
         <w:rPr>
-          <w:del w:id="130" w:author="Jette McKellar" w:date="2018-05-31T22:13:00Z"/>
+          <w:del w:id="131" w:author="Jette McKellar" w:date="2018-05-31T22:13:00Z"/>
           <w:rFonts w:eastAsiaTheme="minorEastAsia" w:cstheme="minorBidi"/>
           <w:noProof/>
           <w:sz w:val="22"/>
@@ -4612,7 +4626,7 @@
           <w:lang w:val="en-AU" w:eastAsia="en-AU"/>
         </w:rPr>
       </w:pPr>
-      <w:del w:id="131" w:author="Jette McKellar" w:date="2018-05-31T22:13:00Z">
+      <w:del w:id="132" w:author="Jette McKellar" w:date="2018-05-31T22:13:00Z">
         <w:r>
           <w:rPr>
             <w:rFonts w:eastAsia="Wingdings 2" w:cs="Wingdings 2"/>
@@ -4656,7 +4670,7 @@
           <w:tab w:val="right" w:pos="9120"/>
         </w:tabs>
         <w:rPr>
-          <w:del w:id="132" w:author="Jette McKellar" w:date="2018-05-31T22:13:00Z"/>
+          <w:del w:id="133" w:author="Jette McKellar" w:date="2018-05-31T22:13:00Z"/>
           <w:rFonts w:eastAsiaTheme="minorEastAsia" w:cstheme="minorBidi"/>
           <w:noProof/>
           <w:sz w:val="22"/>
@@ -4664,7 +4678,7 @@
           <w:lang w:val="en-AU" w:eastAsia="en-AU"/>
         </w:rPr>
       </w:pPr>
-      <w:del w:id="133" w:author="Jette McKellar" w:date="2018-05-31T22:13:00Z">
+      <w:del w:id="134" w:author="Jette McKellar" w:date="2018-05-31T22:13:00Z">
         <w:r>
           <w:rPr>
             <w:rFonts w:eastAsia="Wingdings 2" w:cs="Wingdings 2"/>
@@ -4708,7 +4722,7 @@
           <w:tab w:val="right" w:pos="9120"/>
         </w:tabs>
         <w:rPr>
-          <w:del w:id="134" w:author="Jette McKellar" w:date="2018-05-31T22:13:00Z"/>
+          <w:del w:id="135" w:author="Jette McKellar" w:date="2018-05-31T22:13:00Z"/>
           <w:rFonts w:eastAsiaTheme="minorEastAsia" w:cstheme="minorBidi"/>
           <w:b w:val="0"/>
           <w:bCs w:val="0"/>
@@ -4718,7 +4732,7 @@
           <w:lang w:val="en-AU" w:eastAsia="en-AU"/>
         </w:rPr>
       </w:pPr>
-      <w:del w:id="135" w:author="Jette McKellar" w:date="2018-05-31T22:13:00Z">
+      <w:del w:id="136" w:author="Jette McKellar" w:date="2018-05-31T22:13:00Z">
         <w:r>
           <w:rPr>
             <w:noProof/>
@@ -4788,8 +4802,6 @@
         </w:rPr>
         <w:fldChar w:fldCharType="end"/>
       </w:r>
-      <w:bookmarkStart w:id="136" w:name="_GoBack"/>
-      <w:bookmarkEnd w:id="136"/>
     </w:p>
     <w:p>
       <w:pPr>
@@ -6369,23 +6381,13 @@
             </w:rPr>
           </w:rPrChange>
         </w:rPr>
-        <w:pPrChange w:id="171" w:author="Jette McKellar" w:date="2018-05-31T21:47:00Z">
-          <w:pPr>
-            <w:pStyle w:val="ListParagraph"/>
-            <w:numPr>
-              <w:ilvl w:val="1"/>
-              <w:numId w:val="20"/>
-            </w:numPr>
-            <w:ind w:left="1440" w:hanging="360"/>
-          </w:pPr>
-        </w:pPrChange>
-      </w:pPr>
-      <w:del w:id="172" w:author="Jette McKellar" w:date="2018-05-31T21:35:00Z">
+      </w:pPr>
+      <w:del w:id="171" w:author="Jette McKellar" w:date="2018-05-31T21:35:00Z">
         <w:r>
           <w:rPr>
             <w:color w:val="000000" w:themeColor="text1"/>
             <w:lang w:val="en-US"/>
-            <w:rPrChange w:id="173" w:author="Jette McKellar" w:date="2018-05-31T21:47:00Z">
+            <w:rPrChange w:id="172" w:author="Jette McKellar" w:date="2018-05-31T21:47:00Z">
               <w:rPr>
                 <w:lang w:val="en-US"/>
               </w:rPr>
@@ -6405,7 +6407,7 @@
         <w:rPr>
           <w:lang w:val="en-US"/>
         </w:rPr>
-        <w:pPrChange w:id="174" w:author="Jette McKellar" w:date="2018-05-31T21:47:00Z">
+        <w:pPrChange w:id="173" w:author="Jette McKellar" w:date="2018-05-31T21:47:00Z">
           <w:pPr/>
         </w:pPrChange>
       </w:pPr>
@@ -7127,7 +7129,7 @@
           <w:numId w:val="19"/>
         </w:numPr>
         <w:rPr>
-          <w:del w:id="175" w:author="Jette McKellar" w:date="2018-05-31T21:48:00Z"/>
+          <w:del w:id="174" w:author="Jette McKellar" w:date="2018-05-31T21:48:00Z"/>
           <w:color w:val="000000" w:themeColor="text1"/>
           <w:lang w:val="en-US"/>
         </w:rPr>
@@ -7165,17 +7167,8 @@
           <w:color w:val="000000" w:themeColor="text1"/>
           <w:lang w:val="en-US"/>
         </w:rPr>
-        <w:pPrChange w:id="176" w:author="Jette McKellar" w:date="2018-05-31T21:48:00Z">
-          <w:pPr>
-            <w:pStyle w:val="ListParagraph"/>
-            <w:numPr>
-              <w:numId w:val="19"/>
-            </w:numPr>
-            <w:ind w:hanging="360"/>
-          </w:pPr>
-        </w:pPrChange>
-      </w:pPr>
-      <w:del w:id="177" w:author="Jette McKellar" w:date="2018-05-31T21:48:00Z">
+      </w:pPr>
+      <w:del w:id="175" w:author="Jette McKellar" w:date="2018-05-31T21:48:00Z">
         <w:r>
           <w:rPr>
             <w:color w:val="000000" w:themeColor="text1"/>
@@ -7188,7 +7181,7 @@
             <w:color w:val="000000" w:themeColor="text1"/>
             <w:highlight w:val="yellow"/>
             <w:lang w:val="en-US"/>
-            <w:rPrChange w:id="178" w:author="Jette McKellar" w:date="2018-05-31T21:32:00Z">
+            <w:rPrChange w:id="176" w:author="Jette McKellar" w:date="2018-05-31T21:32:00Z">
               <w:rPr>
                 <w:color w:val="000000" w:themeColor="text1"/>
                 <w:lang w:val="en-US"/>
@@ -7246,7 +7239,7 @@
       <w:pPr>
         <w:pStyle w:val="Heading1"/>
       </w:pPr>
-      <w:bookmarkStart w:id="179" w:name="_Toc515568153"/>
+      <w:bookmarkStart w:id="177" w:name="_Toc515568153"/>
       <w:r>
         <w:rPr>
           <w:lang w:val="en-US"/>
@@ -7254,218 +7247,218 @@
         <w:lastRenderedPageBreak/>
         <w:t>Test strategy</w:t>
       </w:r>
+      <w:bookmarkEnd w:id="177"/>
+    </w:p>
+    <w:p>
+      <w:r>
+        <w:rPr>
+          <w:lang w:val="en-US"/>
+        </w:rPr>
+        <w:t>The time available for testing is limited; not everything can be tested with equal thoroughness. This means that choices have to be made regarding the depth of testing. Also it is strived to divide test capacity as effective and efficient as possible over the total test project. This principle is the basis of the test strategy.</w:t>
+      </w:r>
+    </w:p>
+    <w:p>
+      <w:pPr>
+        <w:rPr>
+          <w:lang w:val="en-US"/>
+        </w:rPr>
+      </w:pPr>
+    </w:p>
+    <w:p>
+      <w:r>
+        <w:rPr>
+          <w:lang w:val="en-US"/>
+        </w:rPr>
+        <w:t>The test strategy is based on risks: a system has to function in practice to an extent that no unacceptable risks for the organization arise from it. If the delivery of a system brings along many risks, thorough testing needs to be put in place; the opposite of the spectrum is also true: 'no risk, no test'.</w:t>
+      </w:r>
+    </w:p>
+    <w:p>
+      <w:pPr>
+        <w:rPr>
+          <w:lang w:val="en-US"/>
+        </w:rPr>
+      </w:pPr>
+    </w:p>
+    <w:p>
+      <w:r>
+        <w:rPr>
+          <w:lang w:val="en-US"/>
+        </w:rPr>
+        <w:t xml:space="preserve">The first step in determining the test strategy is the execution of a </w:t>
+      </w:r>
+      <w:r>
+        <w:rPr>
+          <w:i/>
+          <w:lang w:val="en-US"/>
+        </w:rPr>
+        <w:t>product</w:t>
+      </w:r>
+      <w:r>
+        <w:rPr>
+          <w:lang w:val="en-US"/>
+        </w:rPr>
+        <w:t xml:space="preserve"> </w:t>
+      </w:r>
+      <w:r>
+        <w:rPr>
+          <w:i/>
+          <w:lang w:val="en-US"/>
+        </w:rPr>
+        <w:t>risk analyses</w:t>
+      </w:r>
+      <w:r>
+        <w:rPr>
+          <w:lang w:val="en-US"/>
+        </w:rPr>
+        <w:t>. This is elaborated in §</w:t>
+      </w:r>
+      <w:r>
+        <w:fldChar w:fldCharType="begin"/>
+      </w:r>
+      <w:r>
+        <w:rPr>
+          <w:lang w:val="en-US"/>
+        </w:rPr>
+        <w:instrText xml:space="preserve"> REF _Ref176051313 \r \h </w:instrText>
+      </w:r>
+      <w:r>
+        <w:rPr>
+          <w:lang w:val="en-US"/>
+        </w:rPr>
+        <w:fldChar w:fldCharType="separate"/>
+      </w:r>
+      <w:r>
+        <w:rPr>
+          <w:lang w:val="en-US"/>
+        </w:rPr>
+        <w:t>4.1</w:t>
+      </w:r>
+      <w:r>
+        <w:fldChar w:fldCharType="end"/>
+      </w:r>
+      <w:r>
+        <w:rPr>
+          <w:lang w:val="en-US"/>
+        </w:rPr>
+        <w:t>.</w:t>
+      </w:r>
+    </w:p>
+    <w:p>
+      <w:pPr>
+        <w:rPr>
+          <w:lang w:val="en-US"/>
+        </w:rPr>
+      </w:pPr>
+    </w:p>
+    <w:p>
+      <w:r>
+        <w:rPr>
+          <w:lang w:val="en-US"/>
+        </w:rPr>
+        <w:t xml:space="preserve">The test strategy is subsequently based on the results of the risk analyses. The test strategy lays down </w:t>
+      </w:r>
+      <w:r>
+        <w:rPr>
+          <w:i/>
+          <w:lang w:val="en-US"/>
+        </w:rPr>
+        <w:t>what,</w:t>
+      </w:r>
+      <w:r>
+        <w:rPr>
+          <w:lang w:val="en-US"/>
+        </w:rPr>
+        <w:t xml:space="preserve"> </w:t>
+      </w:r>
+      <w:r>
+        <w:rPr>
+          <w:i/>
+          <w:lang w:val="en-US"/>
+        </w:rPr>
+        <w:t>how</w:t>
+      </w:r>
+      <w:r>
+        <w:rPr>
+          <w:lang w:val="en-US"/>
+        </w:rPr>
+        <w:t xml:space="preserve"> and </w:t>
+      </w:r>
+      <w:r>
+        <w:rPr>
+          <w:i/>
+          <w:lang w:val="en-US"/>
+        </w:rPr>
+        <w:t>when</w:t>
+      </w:r>
+      <w:r>
+        <w:rPr>
+          <w:lang w:val="en-US"/>
+        </w:rPr>
+        <w:t xml:space="preserve"> (in which test level) is being tested and is focused in finding the most important defects as early as possible for the lowest costs. This can be summarized as testing with an optimal use of the available capacity and time. The test strategy is described in §</w:t>
+      </w:r>
+      <w:r>
+        <w:fldChar w:fldCharType="begin"/>
+      </w:r>
+      <w:r>
+        <w:rPr>
+          <w:lang w:val="en-US"/>
+        </w:rPr>
+        <w:instrText xml:space="preserve"> REF _Ref176051330 \r \h </w:instrText>
+      </w:r>
+      <w:r>
+        <w:rPr>
+          <w:lang w:val="en-US"/>
+        </w:rPr>
+        <w:fldChar w:fldCharType="separate"/>
+      </w:r>
+      <w:r>
+        <w:rPr>
+          <w:lang w:val="en-US"/>
+        </w:rPr>
+        <w:t>4.2</w:t>
+      </w:r>
+      <w:r>
+        <w:fldChar w:fldCharType="end"/>
+      </w:r>
+      <w:r>
+        <w:rPr>
+          <w:lang w:val="en-US"/>
+        </w:rPr>
+        <w:t xml:space="preserve">. </w:t>
+      </w:r>
+    </w:p>
+    <w:p>
+      <w:pPr>
+        <w:rPr>
+          <w:lang w:val="en-US"/>
+        </w:rPr>
+      </w:pPr>
+    </w:p>
+    <w:p>
+      <w:pPr>
+        <w:pStyle w:val="Heading2"/>
+        <w:rPr>
+          <w:lang w:val="en-US"/>
+        </w:rPr>
+      </w:pPr>
+      <w:bookmarkStart w:id="178" w:name="_Ref176051313"/>
+      <w:bookmarkStart w:id="179" w:name="_Ref176051308"/>
+      <w:bookmarkStart w:id="180" w:name="_Toc515568154"/>
+      <w:r>
+        <w:rPr>
+          <w:lang w:val="en-US"/>
+        </w:rPr>
+        <w:t>Product risk analyse</w:t>
+      </w:r>
+      <w:bookmarkEnd w:id="178"/>
       <w:bookmarkEnd w:id="179"/>
-    </w:p>
-    <w:p>
-      <w:r>
-        <w:rPr>
-          <w:lang w:val="en-US"/>
-        </w:rPr>
-        <w:t>The time available for testing is limited; not everything can be tested with equal thoroughness. This means that choices have to be made regarding the depth of testing. Also it is strived to divide test capacity as effective and efficient as possible over the total test project. This principle is the basis of the test strategy.</w:t>
-      </w:r>
-    </w:p>
-    <w:p>
-      <w:pPr>
-        <w:rPr>
-          <w:lang w:val="en-US"/>
-        </w:rPr>
-      </w:pPr>
-    </w:p>
-    <w:p>
-      <w:r>
-        <w:rPr>
-          <w:lang w:val="en-US"/>
-        </w:rPr>
-        <w:t>The test strategy is based on risks: a system has to function in practice to an extent that no unacceptable risks for the organization arise from it. If the delivery of a system brings along many risks, thorough testing needs to be put in place; the opposite of the spectrum is also true: 'no risk, no test'.</w:t>
-      </w:r>
-    </w:p>
-    <w:p>
-      <w:pPr>
-        <w:rPr>
-          <w:lang w:val="en-US"/>
-        </w:rPr>
-      </w:pPr>
-    </w:p>
-    <w:p>
-      <w:r>
-        <w:rPr>
-          <w:lang w:val="en-US"/>
-        </w:rPr>
-        <w:t xml:space="preserve">The first step in determining the test strategy is the execution of a </w:t>
-      </w:r>
-      <w:r>
-        <w:rPr>
-          <w:i/>
-          <w:lang w:val="en-US"/>
-        </w:rPr>
-        <w:t>product</w:t>
-      </w:r>
-      <w:r>
-        <w:rPr>
-          <w:lang w:val="en-US"/>
-        </w:rPr>
-        <w:t xml:space="preserve"> </w:t>
-      </w:r>
-      <w:r>
-        <w:rPr>
-          <w:i/>
-          <w:lang w:val="en-US"/>
-        </w:rPr>
-        <w:t>risk analyses</w:t>
-      </w:r>
-      <w:r>
-        <w:rPr>
-          <w:lang w:val="en-US"/>
-        </w:rPr>
-        <w:t>. This is elaborated in §</w:t>
-      </w:r>
-      <w:r>
-        <w:fldChar w:fldCharType="begin"/>
-      </w:r>
-      <w:r>
-        <w:rPr>
-          <w:lang w:val="en-US"/>
-        </w:rPr>
-        <w:instrText xml:space="preserve"> REF _Ref176051313 \r \h </w:instrText>
-      </w:r>
-      <w:r>
-        <w:rPr>
-          <w:lang w:val="en-US"/>
-        </w:rPr>
-        <w:fldChar w:fldCharType="separate"/>
-      </w:r>
-      <w:r>
-        <w:rPr>
-          <w:lang w:val="en-US"/>
-        </w:rPr>
-        <w:t>4.1</w:t>
-      </w:r>
-      <w:r>
-        <w:fldChar w:fldCharType="end"/>
-      </w:r>
-      <w:r>
-        <w:rPr>
-          <w:lang w:val="en-US"/>
-        </w:rPr>
-        <w:t>.</w:t>
-      </w:r>
-    </w:p>
-    <w:p>
-      <w:pPr>
-        <w:rPr>
-          <w:lang w:val="en-US"/>
-        </w:rPr>
-      </w:pPr>
-    </w:p>
-    <w:p>
-      <w:r>
-        <w:rPr>
-          <w:lang w:val="en-US"/>
-        </w:rPr>
-        <w:t xml:space="preserve">The test strategy is subsequently based on the results of the risk analyses. The test strategy lays down </w:t>
-      </w:r>
-      <w:r>
-        <w:rPr>
-          <w:i/>
-          <w:lang w:val="en-US"/>
-        </w:rPr>
-        <w:t>what,</w:t>
-      </w:r>
-      <w:r>
-        <w:rPr>
-          <w:lang w:val="en-US"/>
-        </w:rPr>
-        <w:t xml:space="preserve"> </w:t>
-      </w:r>
-      <w:r>
-        <w:rPr>
-          <w:i/>
-          <w:lang w:val="en-US"/>
-        </w:rPr>
-        <w:t>how</w:t>
-      </w:r>
-      <w:r>
-        <w:rPr>
-          <w:lang w:val="en-US"/>
-        </w:rPr>
-        <w:t xml:space="preserve"> and </w:t>
-      </w:r>
-      <w:r>
-        <w:rPr>
-          <w:i/>
-          <w:lang w:val="en-US"/>
-        </w:rPr>
-        <w:t>when</w:t>
-      </w:r>
-      <w:r>
-        <w:rPr>
-          <w:lang w:val="en-US"/>
-        </w:rPr>
-        <w:t xml:space="preserve"> (in which test level) is being tested and is focused in finding the most important defects as early as possible for the lowest costs. This can be summarized as testing with an optimal use of the available capacity and time. The test strategy is described in §</w:t>
-      </w:r>
-      <w:r>
-        <w:fldChar w:fldCharType="begin"/>
-      </w:r>
-      <w:r>
-        <w:rPr>
-          <w:lang w:val="en-US"/>
-        </w:rPr>
-        <w:instrText xml:space="preserve"> REF _Ref176051330 \r \h </w:instrText>
-      </w:r>
-      <w:r>
-        <w:rPr>
-          <w:lang w:val="en-US"/>
-        </w:rPr>
-        <w:fldChar w:fldCharType="separate"/>
-      </w:r>
-      <w:r>
-        <w:rPr>
-          <w:lang w:val="en-US"/>
-        </w:rPr>
-        <w:t>4.2</w:t>
-      </w:r>
-      <w:r>
-        <w:fldChar w:fldCharType="end"/>
-      </w:r>
-      <w:r>
-        <w:rPr>
-          <w:lang w:val="en-US"/>
-        </w:rPr>
-        <w:t xml:space="preserve">. </w:t>
-      </w:r>
-    </w:p>
-    <w:p>
-      <w:pPr>
-        <w:rPr>
-          <w:lang w:val="en-US"/>
-        </w:rPr>
-      </w:pPr>
-    </w:p>
-    <w:p>
-      <w:pPr>
-        <w:pStyle w:val="Heading2"/>
-        <w:rPr>
-          <w:lang w:val="en-US"/>
-        </w:rPr>
-      </w:pPr>
-      <w:bookmarkStart w:id="180" w:name="_Ref176051313"/>
-      <w:bookmarkStart w:id="181" w:name="_Ref176051308"/>
-      <w:bookmarkStart w:id="182" w:name="_Toc515568154"/>
-      <w:r>
-        <w:rPr>
-          <w:lang w:val="en-US"/>
-        </w:rPr>
-        <w:t>Product risk analyse</w:t>
+      <w:r>
+        <w:rPr>
+          <w:lang w:val="en-US"/>
+        </w:rPr>
+        <w:t>s</w:t>
       </w:r>
       <w:bookmarkEnd w:id="180"/>
-      <w:bookmarkEnd w:id="181"/>
-      <w:r>
-        <w:rPr>
-          <w:lang w:val="en-US"/>
-        </w:rPr>
-        <w:t>s</w:t>
-      </w:r>
-      <w:bookmarkEnd w:id="182"/>
       <w:r>
         <w:rPr>
           <w:lang w:val="en-US"/>
@@ -7518,22 +7511,22 @@
       <w:pPr>
         <w:pStyle w:val="Heading2"/>
       </w:pPr>
-      <w:bookmarkStart w:id="183" w:name="_Ref176051330"/>
-      <w:bookmarkStart w:id="184" w:name="_Toc515568155"/>
+      <w:bookmarkStart w:id="181" w:name="_Ref176051330"/>
+      <w:bookmarkStart w:id="182" w:name="_Toc515568155"/>
       <w:r>
         <w:rPr>
           <w:lang w:val="en-US"/>
         </w:rPr>
         <w:t>Test strateg</w:t>
       </w:r>
-      <w:bookmarkEnd w:id="183"/>
+      <w:bookmarkEnd w:id="181"/>
       <w:r>
         <w:rPr>
           <w:lang w:val="en-US"/>
         </w:rPr>
         <w:t>y</w:t>
       </w:r>
-      <w:bookmarkEnd w:id="184"/>
+      <w:bookmarkEnd w:id="182"/>
     </w:p>
     <w:tbl>
       <w:tblPr>
@@ -7662,6 +7655,37 @@
           <w:p>
             <w:pPr>
               <w:rPr>
+                <w:ins w:id="183" w:author="Jette McKellar" w:date="2018-05-31T21:53:00Z"/>
+                <w:rFonts w:eastAsia="Wingdings 2" w:cs="Wingdings 2"/>
+                <w:sz w:val="16"/>
+                <w:szCs w:val="16"/>
+                <w:lang w:val="en-US"/>
+              </w:rPr>
+            </w:pPr>
+            <w:r>
+              <w:rPr>
+                <w:rFonts w:eastAsia="Wingdings 2" w:cs="Wingdings 2"/>
+                <w:sz w:val="16"/>
+                <w:szCs w:val="16"/>
+                <w:lang w:val="en-US"/>
+              </w:rPr>
+              <w:t xml:space="preserve">“Add an Error” </w:t>
+            </w:r>
+          </w:p>
+          <w:p>
+            <w:pPr>
+              <w:rPr>
+                <w:ins w:id="184" w:author="Jette McKellar" w:date="2018-05-31T21:53:00Z"/>
+                <w:rFonts w:eastAsia="Wingdings 2" w:cs="Wingdings 2"/>
+                <w:sz w:val="16"/>
+                <w:szCs w:val="16"/>
+                <w:lang w:val="en-US"/>
+              </w:rPr>
+            </w:pPr>
+          </w:p>
+          <w:p>
+            <w:pPr>
+              <w:rPr>
                 <w:ins w:id="185" w:author="Jette McKellar" w:date="2018-05-31T21:53:00Z"/>
                 <w:rFonts w:eastAsia="Wingdings 2" w:cs="Wingdings 2"/>
                 <w:sz w:val="16"/>
@@ -7669,49 +7693,18 @@
                 <w:lang w:val="en-US"/>
               </w:rPr>
             </w:pPr>
-            <w:r>
-              <w:rPr>
-                <w:rFonts w:eastAsia="Wingdings 2" w:cs="Wingdings 2"/>
-                <w:sz w:val="16"/>
-                <w:szCs w:val="16"/>
-                <w:lang w:val="en-US"/>
-              </w:rPr>
-              <w:t xml:space="preserve">“Add an Error” </w:t>
-            </w:r>
-          </w:p>
-          <w:p>
-            <w:pPr>
-              <w:rPr>
-                <w:ins w:id="186" w:author="Jette McKellar" w:date="2018-05-31T21:53:00Z"/>
-                <w:rFonts w:eastAsia="Wingdings 2" w:cs="Wingdings 2"/>
-                <w:sz w:val="16"/>
-                <w:szCs w:val="16"/>
-                <w:lang w:val="en-US"/>
-              </w:rPr>
-            </w:pPr>
-          </w:p>
-          <w:p>
-            <w:pPr>
-              <w:rPr>
-                <w:ins w:id="187" w:author="Jette McKellar" w:date="2018-05-31T21:53:00Z"/>
-                <w:rFonts w:eastAsia="Wingdings 2" w:cs="Wingdings 2"/>
-                <w:sz w:val="16"/>
-                <w:szCs w:val="16"/>
-                <w:lang w:val="en-US"/>
-              </w:rPr>
-            </w:pPr>
-          </w:p>
-          <w:p>
-            <w:pPr>
-              <w:rPr>
-                <w:ins w:id="188" w:author="Jette McKellar" w:date="2018-05-31T21:58:00Z"/>
+          </w:p>
+          <w:p>
+            <w:pPr>
+              <w:rPr>
+                <w:ins w:id="186" w:author="Jette McKellar" w:date="2018-05-31T21:58:00Z"/>
                 <w:rStyle w:val="normaltextrun"/>
                 <w:sz w:val="16"/>
                 <w:szCs w:val="16"/>
                 <w:lang w:val="en-US"/>
               </w:rPr>
             </w:pPr>
-            <w:ins w:id="189" w:author="Jette McKellar" w:date="2018-05-31T21:54:00Z">
+            <w:ins w:id="187" w:author="Jette McKellar" w:date="2018-05-31T21:54:00Z">
               <w:r>
                 <w:rPr>
                   <w:rStyle w:val="normaltextrun"/>
@@ -7744,6 +7737,28 @@
           <w:p>
             <w:pPr>
               <w:rPr>
+                <w:ins w:id="188" w:author="Jette McKellar" w:date="2018-05-31T21:58:00Z"/>
+                <w:rStyle w:val="normaltextrun"/>
+                <w:sz w:val="16"/>
+                <w:szCs w:val="16"/>
+                <w:lang w:val="en-US"/>
+              </w:rPr>
+            </w:pPr>
+          </w:p>
+          <w:p>
+            <w:pPr>
+              <w:rPr>
+                <w:ins w:id="189" w:author="Jette McKellar" w:date="2018-05-31T21:58:00Z"/>
+                <w:rStyle w:val="normaltextrun"/>
+                <w:sz w:val="16"/>
+                <w:szCs w:val="16"/>
+                <w:lang w:val="en-US"/>
+              </w:rPr>
+            </w:pPr>
+          </w:p>
+          <w:p>
+            <w:pPr>
+              <w:rPr>
                 <w:ins w:id="190" w:author="Jette McKellar" w:date="2018-05-31T21:58:00Z"/>
                 <w:rStyle w:val="normaltextrun"/>
                 <w:sz w:val="16"/>
@@ -7777,31 +7792,9 @@
           <w:p>
             <w:pPr>
               <w:rPr>
-                <w:ins w:id="193" w:author="Jette McKellar" w:date="2018-05-31T21:58:00Z"/>
-                <w:rStyle w:val="normaltextrun"/>
-                <w:sz w:val="16"/>
-                <w:szCs w:val="16"/>
-                <w:lang w:val="en-US"/>
-              </w:rPr>
-            </w:pPr>
-          </w:p>
-          <w:p>
-            <w:pPr>
-              <w:rPr>
-                <w:ins w:id="194" w:author="Jette McKellar" w:date="2018-05-31T21:58:00Z"/>
-                <w:rStyle w:val="normaltextrun"/>
-                <w:sz w:val="16"/>
-                <w:szCs w:val="16"/>
-                <w:lang w:val="en-US"/>
-              </w:rPr>
-            </w:pPr>
-          </w:p>
-          <w:p>
-            <w:pPr>
-              <w:rPr>
-                <w:sz w:val="16"/>
-                <w:szCs w:val="16"/>
-                <w:rPrChange w:id="195" w:author="Jette McKellar" w:date="2018-05-31T21:58:00Z">
+                <w:sz w:val="16"/>
+                <w:szCs w:val="16"/>
+                <w:rPrChange w:id="193" w:author="Jette McKellar" w:date="2018-05-31T21:58:00Z">
                   <w:rPr>
                     <w:rFonts w:eastAsia="Wingdings 2" w:cs="Wingdings 2"/>
                     <w:sz w:val="16"/>
@@ -7811,7 +7804,7 @@
                 </w:rPrChange>
               </w:rPr>
             </w:pPr>
-            <w:ins w:id="196" w:author="Jette McKellar" w:date="2018-05-31T21:58:00Z">
+            <w:ins w:id="194" w:author="Jette McKellar" w:date="2018-05-31T21:58:00Z">
               <w:r>
                 <w:rPr>
                   <w:sz w:val="16"/>
@@ -7840,7 +7833,7 @@
               <w:snapToGrid w:val="0"/>
               <w:ind w:left="29" w:firstLine="0"/>
               <w:rPr>
-                <w:ins w:id="197" w:author="Jette McKellar" w:date="2018-05-31T21:54:00Z"/>
+                <w:ins w:id="195" w:author="Jette McKellar" w:date="2018-05-31T21:54:00Z"/>
                 <w:rFonts w:eastAsia="Wingdings 2" w:cs="Wingdings 2"/>
                 <w:sz w:val="16"/>
                 <w:szCs w:val="16"/>
@@ -7870,14 +7863,14 @@
               <w:snapToGrid w:val="0"/>
               <w:ind w:left="29" w:firstLine="0"/>
               <w:rPr>
-                <w:ins w:id="198" w:author="Jette McKellar" w:date="2018-05-31T21:58:00Z"/>
+                <w:ins w:id="196" w:author="Jette McKellar" w:date="2018-05-31T21:58:00Z"/>
                 <w:rFonts w:eastAsia="Wingdings 2" w:cs="Wingdings 2"/>
                 <w:sz w:val="16"/>
                 <w:szCs w:val="16"/>
                 <w:lang w:val="en-US"/>
               </w:rPr>
             </w:pPr>
-            <w:ins w:id="199" w:author="Jette McKellar" w:date="2018-05-31T21:54:00Z">
+            <w:ins w:id="197" w:author="Jette McKellar" w:date="2018-05-31T21:54:00Z">
               <w:r>
                 <w:rPr>
                   <w:rFonts w:eastAsia="Wingdings 2" w:cs="Wingdings 2"/>
@@ -7906,14 +7899,14 @@
                 <w:sz w:val="16"/>
                 <w:szCs w:val="16"/>
                 <w:lang w:val="en-US"/>
-                <w:rPrChange w:id="200" w:author="Jette McKellar" w:date="2018-05-31T21:58:00Z">
+                <w:rPrChange w:id="198" w:author="Jette McKellar" w:date="2018-05-31T21:58:00Z">
                   <w:rPr>
                     <w:rFonts w:eastAsia="Wingdings 2"/>
                     <w:lang w:val="en-US"/>
                   </w:rPr>
                 </w:rPrChange>
               </w:rPr>
-              <w:pPrChange w:id="201" w:author="Jette McKellar" w:date="2018-05-31T21:58:00Z">
+              <w:pPrChange w:id="199" w:author="Jette McKellar" w:date="2018-05-31T21:58:00Z">
                 <w:pPr>
                   <w:pStyle w:val="ListParagraph"/>
                   <w:numPr>
@@ -7923,11 +7916,11 @@
                     <w:tab w:val="left" w:pos="284"/>
                   </w:tabs>
                   <w:snapToGrid w:val="0"/>
-                  <w:ind w:left="29"/>
+                  <w:ind w:left="29" w:hanging="360"/>
                 </w:pPr>
               </w:pPrChange>
             </w:pPr>
-            <w:ins w:id="202" w:author="Jette McKellar" w:date="2018-05-31T21:58:00Z">
+            <w:ins w:id="200" w:author="Jette McKellar" w:date="2018-05-31T21:58:00Z">
               <w:r>
                 <w:rPr>
                   <w:rFonts w:eastAsia="Wingdings 2" w:cs="Wingdings 2"/>
@@ -7975,7 +7968,7 @@
               </w:rPr>
               <w:t xml:space="preserve">By </w:t>
             </w:r>
-            <w:ins w:id="203" w:author="Jette McKellar" w:date="2018-05-31T21:57:00Z">
+            <w:ins w:id="201" w:author="Jette McKellar" w:date="2018-05-31T21:57:00Z">
               <w:r>
                 <w:rPr>
                   <w:rFonts w:eastAsia="Wingdings 2" w:cs="Wingdings 2"/>
@@ -7986,7 +7979,7 @@
                 <w:t>1</w:t>
               </w:r>
             </w:ins>
-            <w:del w:id="204" w:author="Jette McKellar" w:date="2018-05-31T21:57:00Z">
+            <w:del w:id="202" w:author="Jette McKellar" w:date="2018-05-31T21:57:00Z">
               <w:r>
                 <w:rPr>
                   <w:rFonts w:eastAsia="Wingdings 2" w:cs="Wingdings 2"/>
@@ -8015,7 +8008,7 @@
               </w:rPr>
               <w:t>/0</w:t>
             </w:r>
-            <w:del w:id="205" w:author="Jette McKellar" w:date="2018-05-31T21:57:00Z">
+            <w:del w:id="203" w:author="Jette McKellar" w:date="2018-05-31T21:57:00Z">
               <w:r>
                 <w:rPr>
                   <w:rFonts w:eastAsia="Wingdings 2" w:cs="Wingdings 2"/>
@@ -8026,7 +8019,7 @@
                 <w:delText>5</w:delText>
               </w:r>
             </w:del>
-            <w:ins w:id="206" w:author="Jette McKellar" w:date="2018-05-31T21:57:00Z">
+            <w:ins w:id="204" w:author="Jette McKellar" w:date="2018-05-31T21:57:00Z">
               <w:r>
                 <w:rPr>
                   <w:rFonts w:eastAsia="Wingdings 2" w:cs="Wingdings 2"/>
@@ -8093,7 +8086,7 @@
               </w:rPr>
               <w:t xml:space="preserve">By </w:t>
             </w:r>
-            <w:del w:id="207" w:author="Jette McKellar" w:date="2018-05-31T21:53:00Z">
+            <w:del w:id="205" w:author="Jette McKellar" w:date="2018-05-31T21:53:00Z">
               <w:r>
                 <w:rPr>
                   <w:rFonts w:eastAsia="Wingdings 2" w:cs="Wingdings 2"/>
@@ -8104,7 +8097,7 @@
                 <w:delText>31/05</w:delText>
               </w:r>
             </w:del>
-            <w:ins w:id="208" w:author="Jette McKellar" w:date="2018-05-31T21:53:00Z">
+            <w:ins w:id="206" w:author="Jette McKellar" w:date="2018-05-31T21:53:00Z">
               <w:r>
                 <w:rPr>
                   <w:rFonts w:eastAsia="Wingdings 2" w:cs="Wingdings 2"/>
@@ -8241,6 +8234,28 @@
           <w:p>
             <w:pPr>
               <w:rPr>
+                <w:del w:id="207" w:author="Jette McKellar" w:date="2018-05-31T21:57:00Z"/>
+                <w:rStyle w:val="normaltextrun"/>
+                <w:sz w:val="16"/>
+                <w:szCs w:val="16"/>
+                <w:lang w:val="en-US"/>
+              </w:rPr>
+            </w:pPr>
+          </w:p>
+          <w:p>
+            <w:pPr>
+              <w:rPr>
+                <w:del w:id="208" w:author="Jette McKellar" w:date="2018-05-31T21:57:00Z"/>
+                <w:rStyle w:val="normaltextrun"/>
+                <w:sz w:val="16"/>
+                <w:szCs w:val="16"/>
+                <w:lang w:val="en-US"/>
+              </w:rPr>
+            </w:pPr>
+          </w:p>
+          <w:p>
+            <w:pPr>
+              <w:rPr>
                 <w:del w:id="209" w:author="Jette McKellar" w:date="2018-05-31T21:57:00Z"/>
                 <w:rStyle w:val="normaltextrun"/>
                 <w:sz w:val="16"/>
@@ -8286,28 +8301,6 @@
             <w:pPr>
               <w:rPr>
                 <w:del w:id="213" w:author="Jette McKellar" w:date="2018-05-31T21:57:00Z"/>
-                <w:rStyle w:val="normaltextrun"/>
-                <w:sz w:val="16"/>
-                <w:szCs w:val="16"/>
-                <w:lang w:val="en-US"/>
-              </w:rPr>
-            </w:pPr>
-          </w:p>
-          <w:p>
-            <w:pPr>
-              <w:rPr>
-                <w:del w:id="214" w:author="Jette McKellar" w:date="2018-05-31T21:57:00Z"/>
-                <w:rStyle w:val="normaltextrun"/>
-                <w:sz w:val="16"/>
-                <w:szCs w:val="16"/>
-                <w:lang w:val="en-US"/>
-              </w:rPr>
-            </w:pPr>
-          </w:p>
-          <w:p>
-            <w:pPr>
-              <w:rPr>
-                <w:del w:id="215" w:author="Jette McKellar" w:date="2018-05-31T21:57:00Z"/>
                 <w:rStyle w:val="normaltextrun"/>
                 <w:sz w:val="16"/>
                 <w:szCs w:val="16"/>
@@ -8401,11 +8394,68 @@
               <w:snapToGrid w:val="0"/>
               <w:ind w:left="29" w:firstLine="0"/>
               <w:rPr>
-                <w:del w:id="216" w:author="Jette McKellar" w:date="2018-05-31T21:56:00Z"/>
+                <w:del w:id="214" w:author="Jette McKellar" w:date="2018-05-31T21:56:00Z"/>
                 <w:rFonts w:eastAsia="Wingdings 2" w:cs="Wingdings 2"/>
                 <w:sz w:val="16"/>
                 <w:szCs w:val="16"/>
                 <w:lang w:val="en-US"/>
+              </w:rPr>
+              <w:pPrChange w:id="215" w:author="Jette McKellar" w:date="2018-05-31T21:54:00Z">
+                <w:pPr>
+                  <w:pStyle w:val="ListParagraph"/>
+                  <w:numPr>
+                    <w:numId w:val="21"/>
+                  </w:numPr>
+                  <w:tabs>
+                    <w:tab w:val="left" w:pos="284"/>
+                  </w:tabs>
+                  <w:snapToGrid w:val="0"/>
+                  <w:ind w:left="29" w:hanging="360"/>
+                </w:pPr>
+              </w:pPrChange>
+            </w:pPr>
+            <w:r>
+              <w:rPr>
+                <w:rFonts w:eastAsia="Wingdings 2" w:cs="Wingdings 2"/>
+                <w:sz w:val="16"/>
+                <w:szCs w:val="16"/>
+                <w:lang w:val="en-US"/>
+              </w:rPr>
+              <w:t>A newly added user can only perform tasks as outlined by the authorisation level given to the user (user, supervisor, administrator)</w:t>
+            </w:r>
+            <w:r>
+              <w:rPr>
+                <w:rFonts w:eastAsia="Wingdings 2" w:cs="Wingdings 2"/>
+                <w:sz w:val="16"/>
+                <w:szCs w:val="16"/>
+                <w:lang w:val="en-US"/>
+              </w:rPr>
+              <w:t>.</w:t>
+            </w:r>
+          </w:p>
+          <w:p>
+            <w:pPr>
+              <w:pStyle w:val="ListParagraph"/>
+              <w:numPr>
+                <w:ilvl w:val="0"/>
+                <w:numId w:val="21"/>
+              </w:numPr>
+              <w:tabs>
+                <w:tab w:val="left" w:pos="284"/>
+              </w:tabs>
+              <w:snapToGrid w:val="0"/>
+              <w:ind w:left="29" w:firstLine="0"/>
+              <w:rPr>
+                <w:rFonts w:eastAsia="Wingdings 2" w:cs="Wingdings 2"/>
+                <w:sz w:val="16"/>
+                <w:szCs w:val="16"/>
+                <w:lang w:val="en-US"/>
+                <w:rPrChange w:id="216" w:author="Jette McKellar" w:date="2018-05-31T21:56:00Z">
+                  <w:rPr>
+                    <w:rFonts w:eastAsia="Wingdings 2"/>
+                    <w:lang w:val="en-US"/>
+                  </w:rPr>
+                </w:rPrChange>
               </w:rPr>
               <w:pPrChange w:id="217" w:author="Jette McKellar" w:date="2018-05-31T21:54:00Z">
                 <w:pPr>
@@ -8417,44 +8467,27 @@
                     <w:tab w:val="left" w:pos="284"/>
                   </w:tabs>
                   <w:snapToGrid w:val="0"/>
-                  <w:ind w:left="29"/>
+                  <w:ind w:left="29" w:hanging="360"/>
                 </w:pPr>
               </w:pPrChange>
             </w:pPr>
-            <w:r>
-              <w:rPr>
-                <w:rFonts w:eastAsia="Wingdings 2" w:cs="Wingdings 2"/>
-                <w:sz w:val="16"/>
-                <w:szCs w:val="16"/>
-                <w:lang w:val="en-US"/>
-                <w:rPrChange w:id="218" w:author="Jette McKellar" w:date="2018-05-31T21:56:00Z">
-                  <w:rPr>
-                    <w:rFonts w:eastAsia="Wingdings 2" w:cs="Wingdings 2"/>
-                    <w:sz w:val="16"/>
-                    <w:szCs w:val="16"/>
-                    <w:lang w:val="en-US"/>
-                  </w:rPr>
-                </w:rPrChange>
-              </w:rPr>
-              <w:t>A newly added user can only perform tasks as outlined by the authorisation level given to the user (user, supervisor, administrator)</w:t>
-            </w:r>
-            <w:r>
-              <w:rPr>
-                <w:rFonts w:eastAsia="Wingdings 2" w:cs="Wingdings 2"/>
-                <w:sz w:val="16"/>
-                <w:szCs w:val="16"/>
-                <w:lang w:val="en-US"/>
-                <w:rPrChange w:id="219" w:author="Jette McKellar" w:date="2018-05-31T21:56:00Z">
-                  <w:rPr>
-                    <w:rFonts w:eastAsia="Wingdings 2" w:cs="Wingdings 2"/>
-                    <w:sz w:val="16"/>
-                    <w:szCs w:val="16"/>
-                    <w:lang w:val="en-US"/>
-                  </w:rPr>
-                </w:rPrChange>
-              </w:rPr>
-              <w:t>.</w:t>
-            </w:r>
+            <w:del w:id="218" w:author="Jette McKellar" w:date="2018-05-31T21:54:00Z">
+              <w:r>
+                <w:rPr>
+                  <w:rFonts w:eastAsia="Wingdings 2" w:cs="Wingdings 2"/>
+                  <w:sz w:val="16"/>
+                  <w:szCs w:val="16"/>
+                  <w:lang w:val="en-US"/>
+                  <w:rPrChange w:id="219" w:author="Jette McKellar" w:date="2018-05-31T21:56:00Z">
+                    <w:rPr>
+                      <w:rFonts w:eastAsia="Wingdings 2"/>
+                      <w:lang w:val="en-US"/>
+                    </w:rPr>
+                  </w:rPrChange>
+                </w:rPr>
+                <w:delText xml:space="preserve">When a graph, chart, or visualisation is requested, all data relating to that specific visualisation is extracted from the database to ensure a meaningful visualisation is created. </w:delText>
+              </w:r>
+            </w:del>
           </w:p>
           <w:p>
             <w:pPr>
@@ -8473,44 +8506,17 @@
                 <w:sz w:val="16"/>
                 <w:szCs w:val="16"/>
                 <w:lang w:val="en-US"/>
-                <w:rPrChange w:id="220" w:author="Jette McKellar" w:date="2018-05-31T21:56:00Z">
-                  <w:rPr>
-                    <w:rFonts w:eastAsia="Wingdings 2"/>
-                    <w:lang w:val="en-US"/>
-                  </w:rPr>
-                </w:rPrChange>
-              </w:rPr>
-              <w:pPrChange w:id="221" w:author="Jette McKellar" w:date="2018-05-31T21:54:00Z">
-                <w:pPr>
-                  <w:pStyle w:val="ListParagraph"/>
-                  <w:numPr>
-                    <w:numId w:val="21"/>
-                  </w:numPr>
-                  <w:tabs>
-                    <w:tab w:val="left" w:pos="284"/>
-                  </w:tabs>
-                  <w:snapToGrid w:val="0"/>
-                  <w:ind w:left="29"/>
-                </w:pPr>
-              </w:pPrChange>
-            </w:pPr>
-            <w:del w:id="222" w:author="Jette McKellar" w:date="2018-05-31T21:54:00Z">
-              <w:r>
-                <w:rPr>
-                  <w:rFonts w:eastAsia="Wingdings 2" w:cs="Wingdings 2"/>
-                  <w:sz w:val="16"/>
-                  <w:szCs w:val="16"/>
-                  <w:lang w:val="en-US"/>
-                  <w:rPrChange w:id="223" w:author="Jette McKellar" w:date="2018-05-31T21:56:00Z">
-                    <w:rPr>
-                      <w:rFonts w:eastAsia="Wingdings 2"/>
-                      <w:lang w:val="en-US"/>
-                    </w:rPr>
-                  </w:rPrChange>
-                </w:rPr>
-                <w:delText xml:space="preserve">When a graph, chart, or visualisation is requested, all data relating to that specific visualisation is extracted from the database to ensure a meaningful visualisation is created. </w:delText>
-              </w:r>
-            </w:del>
+              </w:rPr>
+            </w:pPr>
+            <w:r>
+              <w:rPr>
+                <w:rFonts w:eastAsia="Wingdings 2" w:cs="Wingdings 2"/>
+                <w:sz w:val="16"/>
+                <w:szCs w:val="16"/>
+                <w:lang w:val="en-US"/>
+              </w:rPr>
+              <w:t>The visualisation should be downloadable to the local machine on which the application is running.</w:t>
+            </w:r>
           </w:p>
           <w:p>
             <w:pPr>
@@ -8538,7 +8544,7 @@
                 <w:szCs w:val="16"/>
                 <w:lang w:val="en-US"/>
               </w:rPr>
-              <w:t>The visualisation should be downloadable to the local machine on which the application is running.</w:t>
+              <w:t>Updating an error record will update the correct record in the database.</w:t>
             </w:r>
           </w:p>
           <w:p>
@@ -8567,9 +8573,352 @@
                 <w:szCs w:val="16"/>
                 <w:lang w:val="en-US"/>
               </w:rPr>
-              <w:t>Updating an error record will update the correct record in the database.</w:t>
-            </w:r>
-          </w:p>
+              <w:t>When extracting data to create an Excel spreadsheet report, all appropriate data relating to the report is included. The report is to be downloadable to the local machine on which the application is running.</w:t>
+            </w:r>
+          </w:p>
+        </w:tc>
+        <w:tc>
+          <w:tcPr>
+            <w:tcW w:w="1701" w:type="dxa"/>
+            <w:shd w:val="clear" w:color="auto" w:fill="auto"/>
+          </w:tcPr>
+          <w:p>
+            <w:pPr>
+              <w:snapToGrid w:val="0"/>
+              <w:rPr>
+                <w:rFonts w:eastAsia="Wingdings 2" w:cs="Wingdings 2"/>
+                <w:sz w:val="16"/>
+                <w:szCs w:val="16"/>
+                <w:lang w:val="en-US"/>
+              </w:rPr>
+            </w:pPr>
+            <w:r>
+              <w:rPr>
+                <w:rFonts w:eastAsia="Wingdings 2" w:cs="Wingdings 2"/>
+                <w:sz w:val="16"/>
+                <w:szCs w:val="16"/>
+                <w:lang w:val="en-US"/>
+              </w:rPr>
+              <w:t xml:space="preserve">By </w:t>
+            </w:r>
+            <w:r>
+              <w:rPr>
+                <w:rFonts w:eastAsia="Wingdings 2" w:cs="Wingdings 2"/>
+                <w:sz w:val="16"/>
+                <w:szCs w:val="16"/>
+                <w:lang w:val="en-US"/>
+              </w:rPr>
+              <w:t>16/07/2018</w:t>
+            </w:r>
+          </w:p>
+        </w:tc>
+        <w:tc>
+          <w:tcPr>
+            <w:tcW w:w="1559" w:type="dxa"/>
+            <w:shd w:val="clear" w:color="auto" w:fill="auto"/>
+          </w:tcPr>
+          <w:p>
+            <w:pPr>
+              <w:snapToGrid w:val="0"/>
+              <w:rPr>
+                <w:rFonts w:eastAsia="Wingdings 2" w:cs="Wingdings 2"/>
+                <w:sz w:val="16"/>
+                <w:szCs w:val="16"/>
+                <w:lang w:val="en-US"/>
+              </w:rPr>
+            </w:pPr>
+          </w:p>
+        </w:tc>
+        <w:tc>
+          <w:tcPr>
+            <w:tcW w:w="1843" w:type="dxa"/>
+            <w:shd w:val="clear" w:color="auto" w:fill="auto"/>
+          </w:tcPr>
+          <w:p>
+            <w:pPr>
+              <w:snapToGrid w:val="0"/>
+              <w:rPr>
+                <w:rFonts w:eastAsia="Wingdings 2" w:cs="Wingdings 2"/>
+                <w:sz w:val="16"/>
+                <w:szCs w:val="16"/>
+                <w:lang w:val="en-US"/>
+              </w:rPr>
+            </w:pPr>
+            <w:r>
+              <w:rPr>
+                <w:rFonts w:eastAsia="Wingdings 2" w:cs="Wingdings 2"/>
+                <w:sz w:val="16"/>
+                <w:szCs w:val="16"/>
+                <w:lang w:val="en-US"/>
+              </w:rPr>
+              <w:t>By 20</w:t>
+            </w:r>
+            <w:r>
+              <w:rPr>
+                <w:rFonts w:eastAsia="Wingdings 2" w:cs="Wingdings 2"/>
+                <w:sz w:val="16"/>
+                <w:szCs w:val="16"/>
+                <w:lang w:val="en-US"/>
+              </w:rPr>
+              <w:t>/07/2018</w:t>
+            </w:r>
+          </w:p>
+        </w:tc>
+      </w:tr>
+      <w:tr>
+        <w:tc>
+          <w:tcPr>
+            <w:tcW w:w="1559" w:type="dxa"/>
+            <w:shd w:val="clear" w:color="auto" w:fill="auto"/>
+          </w:tcPr>
+          <w:p>
+            <w:pPr>
+              <w:rPr>
+                <w:del w:id="220" w:author="Jette McKellar" w:date="2018-05-31T21:58:00Z"/>
+                <w:sz w:val="16"/>
+                <w:szCs w:val="16"/>
+              </w:rPr>
+            </w:pPr>
+            <w:del w:id="221" w:author="Jette McKellar" w:date="2018-05-31T21:58:00Z">
+              <w:r>
+                <w:rPr>
+                  <w:sz w:val="16"/>
+                  <w:szCs w:val="16"/>
+                </w:rPr>
+                <w:delText>"Log In"</w:delText>
+              </w:r>
+            </w:del>
+          </w:p>
+          <w:p>
+            <w:pPr>
+              <w:rPr>
+                <w:del w:id="222" w:author="Jette McKellar" w:date="2018-05-31T21:58:00Z"/>
+                <w:sz w:val="16"/>
+                <w:szCs w:val="16"/>
+              </w:rPr>
+            </w:pPr>
+          </w:p>
+          <w:p>
+            <w:pPr>
+              <w:rPr>
+                <w:del w:id="223" w:author="Jette McKellar" w:date="2018-05-31T21:58:00Z"/>
+                <w:sz w:val="16"/>
+                <w:szCs w:val="16"/>
+              </w:rPr>
+            </w:pPr>
+          </w:p>
+          <w:p>
+            <w:pPr>
+              <w:rPr>
+                <w:del w:id="224" w:author="Jette McKellar" w:date="2018-05-31T21:58:00Z"/>
+                <w:sz w:val="16"/>
+                <w:szCs w:val="16"/>
+              </w:rPr>
+            </w:pPr>
+          </w:p>
+          <w:p>
+            <w:pPr>
+              <w:rPr>
+                <w:sz w:val="16"/>
+                <w:szCs w:val="16"/>
+              </w:rPr>
+            </w:pPr>
+            <w:r>
+              <w:rPr>
+                <w:sz w:val="16"/>
+                <w:szCs w:val="16"/>
+              </w:rPr>
+              <w:t>"Add a Contact"</w:t>
+            </w:r>
+          </w:p>
+          <w:p>
+            <w:pPr>
+              <w:rPr>
+                <w:sz w:val="16"/>
+                <w:szCs w:val="16"/>
+              </w:rPr>
+            </w:pPr>
+          </w:p>
+          <w:p>
+            <w:pPr>
+              <w:rPr>
+                <w:sz w:val="16"/>
+                <w:szCs w:val="16"/>
+              </w:rPr>
+            </w:pPr>
+          </w:p>
+          <w:p>
+            <w:pPr>
+              <w:rPr>
+                <w:sz w:val="16"/>
+                <w:szCs w:val="16"/>
+              </w:rPr>
+            </w:pPr>
+          </w:p>
+          <w:p>
+            <w:pPr>
+              <w:rPr>
+                <w:sz w:val="16"/>
+                <w:szCs w:val="16"/>
+              </w:rPr>
+            </w:pPr>
+          </w:p>
+          <w:p>
+            <w:pPr>
+              <w:rPr>
+                <w:sz w:val="16"/>
+                <w:szCs w:val="16"/>
+              </w:rPr>
+            </w:pPr>
+          </w:p>
+          <w:p>
+            <w:pPr>
+              <w:rPr>
+                <w:sz w:val="16"/>
+                <w:szCs w:val="16"/>
+              </w:rPr>
+            </w:pPr>
+            <w:r>
+              <w:rPr>
+                <w:sz w:val="16"/>
+                <w:szCs w:val="16"/>
+              </w:rPr>
+              <w:t>"Send Report to Contacts"</w:t>
+            </w:r>
+          </w:p>
+          <w:p>
+            <w:pPr>
+              <w:rPr>
+                <w:sz w:val="16"/>
+                <w:szCs w:val="16"/>
+              </w:rPr>
+            </w:pPr>
+          </w:p>
+          <w:p>
+            <w:pPr>
+              <w:rPr>
+                <w:sz w:val="16"/>
+                <w:szCs w:val="16"/>
+              </w:rPr>
+            </w:pPr>
+          </w:p>
+          <w:p>
+            <w:pPr>
+              <w:rPr>
+                <w:sz w:val="16"/>
+                <w:szCs w:val="16"/>
+              </w:rPr>
+            </w:pPr>
+          </w:p>
+          <w:p>
+            <w:pPr>
+              <w:rPr>
+                <w:sz w:val="16"/>
+                <w:szCs w:val="16"/>
+              </w:rPr>
+            </w:pPr>
+          </w:p>
+          <w:p>
+            <w:pPr>
+              <w:rPr>
+                <w:sz w:val="16"/>
+                <w:szCs w:val="16"/>
+              </w:rPr>
+            </w:pPr>
+          </w:p>
+          <w:p>
+            <w:pPr>
+              <w:rPr>
+                <w:sz w:val="16"/>
+                <w:szCs w:val="16"/>
+              </w:rPr>
+            </w:pPr>
+          </w:p>
+          <w:p>
+            <w:pPr>
+              <w:rPr>
+                <w:sz w:val="16"/>
+                <w:szCs w:val="16"/>
+              </w:rPr>
+            </w:pPr>
+          </w:p>
+          <w:p>
+            <w:pPr>
+              <w:rPr>
+                <w:sz w:val="16"/>
+                <w:szCs w:val="16"/>
+              </w:rPr>
+            </w:pPr>
+          </w:p>
+          <w:p>
+            <w:pPr>
+              <w:rPr>
+                <w:sz w:val="16"/>
+                <w:szCs w:val="16"/>
+              </w:rPr>
+            </w:pPr>
+          </w:p>
+          <w:p>
+            <w:pPr>
+              <w:rPr>
+                <w:sz w:val="16"/>
+                <w:szCs w:val="16"/>
+              </w:rPr>
+            </w:pPr>
+          </w:p>
+          <w:p>
+            <w:pPr>
+              <w:rPr>
+                <w:sz w:val="16"/>
+                <w:szCs w:val="16"/>
+              </w:rPr>
+            </w:pPr>
+          </w:p>
+          <w:p>
+            <w:pPr>
+              <w:rPr>
+                <w:sz w:val="16"/>
+                <w:szCs w:val="16"/>
+              </w:rPr>
+            </w:pPr>
+          </w:p>
+          <w:p>
+            <w:pPr>
+              <w:rPr>
+                <w:sz w:val="16"/>
+                <w:szCs w:val="16"/>
+              </w:rPr>
+            </w:pPr>
+          </w:p>
+          <w:p>
+            <w:pPr>
+              <w:rPr>
+                <w:sz w:val="16"/>
+                <w:szCs w:val="16"/>
+              </w:rPr>
+            </w:pPr>
+          </w:p>
+          <w:p>
+            <w:pPr>
+              <w:rPr>
+                <w:sz w:val="16"/>
+                <w:szCs w:val="16"/>
+              </w:rPr>
+            </w:pPr>
+            <w:r>
+              <w:rPr>
+                <w:sz w:val="16"/>
+                <w:szCs w:val="16"/>
+              </w:rPr>
+              <w:t>"Edit a Contact"</w:t>
+            </w:r>
+          </w:p>
+        </w:tc>
+        <w:tc>
+          <w:tcPr>
+            <w:tcW w:w="2835" w:type="dxa"/>
+            <w:shd w:val="clear" w:color="auto" w:fill="auto"/>
+          </w:tcPr>
           <w:p>
             <w:pPr>
               <w:pStyle w:val="ListParagraph"/>
@@ -8583,386 +8932,14 @@
               <w:snapToGrid w:val="0"/>
               <w:ind w:left="29" w:firstLine="0"/>
               <w:rPr>
+                <w:del w:id="225" w:author="Jette McKellar" w:date="2018-05-31T21:58:00Z"/>
                 <w:rFonts w:eastAsia="Wingdings 2" w:cs="Wingdings 2"/>
                 <w:sz w:val="16"/>
                 <w:szCs w:val="16"/>
                 <w:lang w:val="en-US"/>
               </w:rPr>
             </w:pPr>
-            <w:r>
-              <w:rPr>
-                <w:rFonts w:eastAsia="Wingdings 2" w:cs="Wingdings 2"/>
-                <w:sz w:val="16"/>
-                <w:szCs w:val="16"/>
-                <w:lang w:val="en-US"/>
-              </w:rPr>
-              <w:t>When extracting data to create an Excel spreadsheet report, all appropriate data relating to the report is included. The report is to be downloadable to the local machine on which the application is running.</w:t>
-            </w:r>
-          </w:p>
-        </w:tc>
-        <w:tc>
-          <w:tcPr>
-            <w:tcW w:w="1701" w:type="dxa"/>
-            <w:shd w:val="clear" w:color="auto" w:fill="auto"/>
-          </w:tcPr>
-          <w:p>
-            <w:pPr>
-              <w:snapToGrid w:val="0"/>
-              <w:rPr>
-                <w:rFonts w:eastAsia="Wingdings 2" w:cs="Wingdings 2"/>
-                <w:sz w:val="16"/>
-                <w:szCs w:val="16"/>
-                <w:lang w:val="en-US"/>
-              </w:rPr>
-            </w:pPr>
-            <w:r>
-              <w:rPr>
-                <w:rFonts w:eastAsia="Wingdings 2" w:cs="Wingdings 2"/>
-                <w:sz w:val="16"/>
-                <w:szCs w:val="16"/>
-                <w:lang w:val="en-US"/>
-              </w:rPr>
-              <w:t xml:space="preserve">By </w:t>
-            </w:r>
-            <w:r>
-              <w:rPr>
-                <w:rFonts w:eastAsia="Wingdings 2" w:cs="Wingdings 2"/>
-                <w:sz w:val="16"/>
-                <w:szCs w:val="16"/>
-                <w:lang w:val="en-US"/>
-              </w:rPr>
-              <w:t>16/07/2018</w:t>
-            </w:r>
-          </w:p>
-        </w:tc>
-        <w:tc>
-          <w:tcPr>
-            <w:tcW w:w="1559" w:type="dxa"/>
-            <w:shd w:val="clear" w:color="auto" w:fill="auto"/>
-          </w:tcPr>
-          <w:p>
-            <w:pPr>
-              <w:snapToGrid w:val="0"/>
-              <w:rPr>
-                <w:rFonts w:eastAsia="Wingdings 2" w:cs="Wingdings 2"/>
-                <w:sz w:val="16"/>
-                <w:szCs w:val="16"/>
-                <w:lang w:val="en-US"/>
-              </w:rPr>
-            </w:pPr>
-          </w:p>
-        </w:tc>
-        <w:tc>
-          <w:tcPr>
-            <w:tcW w:w="1843" w:type="dxa"/>
-            <w:shd w:val="clear" w:color="auto" w:fill="auto"/>
-          </w:tcPr>
-          <w:p>
-            <w:pPr>
-              <w:snapToGrid w:val="0"/>
-              <w:rPr>
-                <w:rFonts w:eastAsia="Wingdings 2" w:cs="Wingdings 2"/>
-                <w:sz w:val="16"/>
-                <w:szCs w:val="16"/>
-                <w:lang w:val="en-US"/>
-              </w:rPr>
-            </w:pPr>
-            <w:r>
-              <w:rPr>
-                <w:rFonts w:eastAsia="Wingdings 2" w:cs="Wingdings 2"/>
-                <w:sz w:val="16"/>
-                <w:szCs w:val="16"/>
-                <w:lang w:val="en-US"/>
-              </w:rPr>
-              <w:t>By 20</w:t>
-            </w:r>
-            <w:r>
-              <w:rPr>
-                <w:rFonts w:eastAsia="Wingdings 2" w:cs="Wingdings 2"/>
-                <w:sz w:val="16"/>
-                <w:szCs w:val="16"/>
-                <w:lang w:val="en-US"/>
-              </w:rPr>
-              <w:t>/07/2018</w:t>
-            </w:r>
-          </w:p>
-        </w:tc>
-      </w:tr>
-      <w:tr>
-        <w:tc>
-          <w:tcPr>
-            <w:tcW w:w="1559" w:type="dxa"/>
-            <w:shd w:val="clear" w:color="auto" w:fill="auto"/>
-          </w:tcPr>
-          <w:p>
-            <w:pPr>
-              <w:rPr>
-                <w:del w:id="224" w:author="Jette McKellar" w:date="2018-05-31T21:58:00Z"/>
-                <w:sz w:val="16"/>
-                <w:szCs w:val="16"/>
-              </w:rPr>
-            </w:pPr>
-            <w:del w:id="225" w:author="Jette McKellar" w:date="2018-05-31T21:58:00Z">
-              <w:r>
-                <w:rPr>
-                  <w:sz w:val="16"/>
-                  <w:szCs w:val="16"/>
-                </w:rPr>
-                <w:delText>"Log In"</w:delText>
-              </w:r>
-            </w:del>
-          </w:p>
-          <w:p>
-            <w:pPr>
-              <w:rPr>
-                <w:del w:id="226" w:author="Jette McKellar" w:date="2018-05-31T21:58:00Z"/>
-                <w:sz w:val="16"/>
-                <w:szCs w:val="16"/>
-              </w:rPr>
-            </w:pPr>
-          </w:p>
-          <w:p>
-            <w:pPr>
-              <w:rPr>
-                <w:del w:id="227" w:author="Jette McKellar" w:date="2018-05-31T21:58:00Z"/>
-                <w:sz w:val="16"/>
-                <w:szCs w:val="16"/>
-              </w:rPr>
-            </w:pPr>
-          </w:p>
-          <w:p>
-            <w:pPr>
-              <w:rPr>
-                <w:del w:id="228" w:author="Jette McKellar" w:date="2018-05-31T21:58:00Z"/>
-                <w:sz w:val="16"/>
-                <w:szCs w:val="16"/>
-              </w:rPr>
-            </w:pPr>
-          </w:p>
-          <w:p>
-            <w:pPr>
-              <w:rPr>
-                <w:sz w:val="16"/>
-                <w:szCs w:val="16"/>
-              </w:rPr>
-            </w:pPr>
-            <w:r>
-              <w:rPr>
-                <w:sz w:val="16"/>
-                <w:szCs w:val="16"/>
-              </w:rPr>
-              <w:t>"Add a Contact"</w:t>
-            </w:r>
-          </w:p>
-          <w:p>
-            <w:pPr>
-              <w:rPr>
-                <w:sz w:val="16"/>
-                <w:szCs w:val="16"/>
-              </w:rPr>
-            </w:pPr>
-          </w:p>
-          <w:p>
-            <w:pPr>
-              <w:rPr>
-                <w:sz w:val="16"/>
-                <w:szCs w:val="16"/>
-              </w:rPr>
-            </w:pPr>
-          </w:p>
-          <w:p>
-            <w:pPr>
-              <w:rPr>
-                <w:sz w:val="16"/>
-                <w:szCs w:val="16"/>
-              </w:rPr>
-            </w:pPr>
-          </w:p>
-          <w:p>
-            <w:pPr>
-              <w:rPr>
-                <w:sz w:val="16"/>
-                <w:szCs w:val="16"/>
-              </w:rPr>
-            </w:pPr>
-          </w:p>
-          <w:p>
-            <w:pPr>
-              <w:rPr>
-                <w:sz w:val="16"/>
-                <w:szCs w:val="16"/>
-              </w:rPr>
-            </w:pPr>
-          </w:p>
-          <w:p>
-            <w:pPr>
-              <w:rPr>
-                <w:sz w:val="16"/>
-                <w:szCs w:val="16"/>
-              </w:rPr>
-            </w:pPr>
-            <w:r>
-              <w:rPr>
-                <w:sz w:val="16"/>
-                <w:szCs w:val="16"/>
-              </w:rPr>
-              <w:t>"Send Report to Contacts"</w:t>
-            </w:r>
-          </w:p>
-          <w:p>
-            <w:pPr>
-              <w:rPr>
-                <w:sz w:val="16"/>
-                <w:szCs w:val="16"/>
-              </w:rPr>
-            </w:pPr>
-          </w:p>
-          <w:p>
-            <w:pPr>
-              <w:rPr>
-                <w:sz w:val="16"/>
-                <w:szCs w:val="16"/>
-              </w:rPr>
-            </w:pPr>
-          </w:p>
-          <w:p>
-            <w:pPr>
-              <w:rPr>
-                <w:sz w:val="16"/>
-                <w:szCs w:val="16"/>
-              </w:rPr>
-            </w:pPr>
-          </w:p>
-          <w:p>
-            <w:pPr>
-              <w:rPr>
-                <w:sz w:val="16"/>
-                <w:szCs w:val="16"/>
-              </w:rPr>
-            </w:pPr>
-          </w:p>
-          <w:p>
-            <w:pPr>
-              <w:rPr>
-                <w:sz w:val="16"/>
-                <w:szCs w:val="16"/>
-              </w:rPr>
-            </w:pPr>
-          </w:p>
-          <w:p>
-            <w:pPr>
-              <w:rPr>
-                <w:sz w:val="16"/>
-                <w:szCs w:val="16"/>
-              </w:rPr>
-            </w:pPr>
-          </w:p>
-          <w:p>
-            <w:pPr>
-              <w:rPr>
-                <w:sz w:val="16"/>
-                <w:szCs w:val="16"/>
-              </w:rPr>
-            </w:pPr>
-          </w:p>
-          <w:p>
-            <w:pPr>
-              <w:rPr>
-                <w:sz w:val="16"/>
-                <w:szCs w:val="16"/>
-              </w:rPr>
-            </w:pPr>
-          </w:p>
-          <w:p>
-            <w:pPr>
-              <w:rPr>
-                <w:sz w:val="16"/>
-                <w:szCs w:val="16"/>
-              </w:rPr>
-            </w:pPr>
-          </w:p>
-          <w:p>
-            <w:pPr>
-              <w:rPr>
-                <w:sz w:val="16"/>
-                <w:szCs w:val="16"/>
-              </w:rPr>
-            </w:pPr>
-          </w:p>
-          <w:p>
-            <w:pPr>
-              <w:rPr>
-                <w:sz w:val="16"/>
-                <w:szCs w:val="16"/>
-              </w:rPr>
-            </w:pPr>
-          </w:p>
-          <w:p>
-            <w:pPr>
-              <w:rPr>
-                <w:sz w:val="16"/>
-                <w:szCs w:val="16"/>
-              </w:rPr>
-            </w:pPr>
-          </w:p>
-          <w:p>
-            <w:pPr>
-              <w:rPr>
-                <w:sz w:val="16"/>
-                <w:szCs w:val="16"/>
-              </w:rPr>
-            </w:pPr>
-          </w:p>
-          <w:p>
-            <w:pPr>
-              <w:rPr>
-                <w:sz w:val="16"/>
-                <w:szCs w:val="16"/>
-              </w:rPr>
-            </w:pPr>
-          </w:p>
-          <w:p>
-            <w:pPr>
-              <w:rPr>
-                <w:sz w:val="16"/>
-                <w:szCs w:val="16"/>
-              </w:rPr>
-            </w:pPr>
-            <w:r>
-              <w:rPr>
-                <w:sz w:val="16"/>
-                <w:szCs w:val="16"/>
-              </w:rPr>
-              <w:t>"Edit a Contact"</w:t>
-            </w:r>
-          </w:p>
-        </w:tc>
-        <w:tc>
-          <w:tcPr>
-            <w:tcW w:w="2835" w:type="dxa"/>
-            <w:shd w:val="clear" w:color="auto" w:fill="auto"/>
-          </w:tcPr>
-          <w:p>
-            <w:pPr>
-              <w:pStyle w:val="ListParagraph"/>
-              <w:numPr>
-                <w:ilvl w:val="0"/>
-                <w:numId w:val="21"/>
-              </w:numPr>
-              <w:tabs>
-                <w:tab w:val="left" w:pos="284"/>
-              </w:tabs>
-              <w:snapToGrid w:val="0"/>
-              <w:ind w:left="29" w:firstLine="0"/>
-              <w:rPr>
-                <w:del w:id="229" w:author="Jette McKellar" w:date="2018-05-31T21:58:00Z"/>
-                <w:rFonts w:eastAsia="Wingdings 2" w:cs="Wingdings 2"/>
-                <w:sz w:val="16"/>
-                <w:szCs w:val="16"/>
-                <w:lang w:val="en-US"/>
-              </w:rPr>
-            </w:pPr>
-            <w:del w:id="230" w:author="Jette McKellar" w:date="2018-05-31T21:58:00Z">
+            <w:del w:id="226" w:author="Jette McKellar" w:date="2018-05-31T21:58:00Z">
               <w:r>
                 <w:rPr>
                   <w:rFonts w:eastAsia="Wingdings 2" w:cs="Wingdings 2"/>
@@ -9509,7 +9486,7 @@
               <w:spacing w:before="0" w:beforeAutospacing="0" w:after="0" w:afterAutospacing="0" w:line="240" w:lineRule="atLeast"/>
               <w:textAlignment w:val="baseline"/>
               <w:rPr>
-                <w:del w:id="231" w:author="Jette McKellar" w:date="2018-05-31T21:59:00Z"/>
+                <w:del w:id="227" w:author="Jette McKellar" w:date="2018-05-31T21:59:00Z"/>
                 <w:rStyle w:val="normaltextrun"/>
                 <w:rFonts w:ascii="Verdana" w:hAnsi="Verdana"/>
                 <w:sz w:val="16"/>
@@ -9538,7 +9515,7 @@
               <w:spacing w:before="0" w:beforeAutospacing="0" w:after="0" w:afterAutospacing="0" w:line="240" w:lineRule="atLeast"/>
               <w:textAlignment w:val="baseline"/>
               <w:rPr>
-                <w:del w:id="232" w:author="Jette McKellar" w:date="2018-05-31T21:59:00Z"/>
+                <w:del w:id="228" w:author="Jette McKellar" w:date="2018-05-31T21:59:00Z"/>
                 <w:rStyle w:val="normaltextrun"/>
                 <w:rFonts w:ascii="Verdana" w:hAnsi="Verdana"/>
                 <w:sz w:val="16"/>
@@ -9546,7 +9523,7 @@
                 <w:lang w:val="en-US"/>
               </w:rPr>
             </w:pPr>
-            <w:del w:id="233" w:author="Jette McKellar" w:date="2018-05-31T21:59:00Z">
+            <w:del w:id="229" w:author="Jette McKellar" w:date="2018-05-31T21:59:00Z">
               <w:r>
                 <w:rPr>
                   <w:rStyle w:val="normaltextrun"/>
@@ -9565,7 +9542,7 @@
               <w:spacing w:before="0" w:beforeAutospacing="0" w:after="0" w:afterAutospacing="0" w:line="240" w:lineRule="atLeast"/>
               <w:textAlignment w:val="baseline"/>
               <w:rPr>
-                <w:del w:id="234" w:author="Jette McKellar" w:date="2018-05-31T21:59:00Z"/>
+                <w:del w:id="230" w:author="Jette McKellar" w:date="2018-05-31T21:59:00Z"/>
                 <w:rStyle w:val="normaltextrun"/>
                 <w:rFonts w:ascii="Verdana" w:hAnsi="Verdana"/>
                 <w:sz w:val="16"/>
@@ -9580,7 +9557,7 @@
               <w:spacing w:before="0" w:beforeAutospacing="0" w:after="0" w:afterAutospacing="0" w:line="240" w:lineRule="atLeast"/>
               <w:textAlignment w:val="baseline"/>
               <w:rPr>
-                <w:del w:id="235" w:author="Jette McKellar" w:date="2018-05-31T21:59:00Z"/>
+                <w:del w:id="231" w:author="Jette McKellar" w:date="2018-05-31T21:59:00Z"/>
                 <w:rStyle w:val="normaltextrun"/>
                 <w:rFonts w:ascii="Verdana" w:hAnsi="Verdana"/>
                 <w:sz w:val="16"/>
@@ -9818,14 +9795,14 @@
               <w:snapToGrid w:val="0"/>
               <w:ind w:left="29" w:firstLine="0"/>
               <w:rPr>
-                <w:del w:id="236" w:author="Jette McKellar" w:date="2018-05-31T21:59:00Z"/>
+                <w:del w:id="232" w:author="Jette McKellar" w:date="2018-05-31T21:59:00Z"/>
                 <w:rFonts w:eastAsia="Wingdings 2" w:cs="Wingdings 2"/>
                 <w:sz w:val="16"/>
                 <w:szCs w:val="16"/>
                 <w:lang w:val="en-US"/>
               </w:rPr>
             </w:pPr>
-            <w:del w:id="237" w:author="Jette McKellar" w:date="2018-05-31T21:59:00Z">
+            <w:del w:id="233" w:author="Jette McKellar" w:date="2018-05-31T21:59:00Z">
               <w:r>
                 <w:rPr>
                   <w:rFonts w:eastAsia="Wingdings 2" w:cs="Wingdings 2"/>
@@ -10278,7 +10255,7 @@
       <w:pPr>
         <w:pStyle w:val="Heading1"/>
       </w:pPr>
-      <w:bookmarkStart w:id="238" w:name="_Toc515568156"/>
+      <w:bookmarkStart w:id="234" w:name="_Toc515568156"/>
       <w:r>
         <w:rPr>
           <w:rFonts w:eastAsia="Wingdings 2" w:cs="Wingdings 2"/>
@@ -10287,16 +10264,13 @@
         <w:lastRenderedPageBreak/>
         <w:t>Approach</w:t>
       </w:r>
-      <w:bookmarkEnd w:id="238"/>
-    </w:p>
-    <w:p>
-      <w:pPr>
-        <w:rPr>
-          <w:del w:id="239" w:author="Jette McKellar" w:date="2018-05-31T22:09:00Z"/>
-        </w:rPr>
-        <w:pPrChange w:id="240" w:author="Jette McKellar" w:date="2018-05-31T22:09:00Z">
-          <w:pPr/>
-        </w:pPrChange>
+      <w:bookmarkEnd w:id="234"/>
+    </w:p>
+    <w:p>
+      <w:pPr>
+        <w:rPr>
+          <w:del w:id="235" w:author="Jette McKellar" w:date="2018-05-31T22:09:00Z"/>
+        </w:rPr>
       </w:pPr>
       <w:r>
         <w:rPr>
@@ -10335,7 +10309,7 @@
         </w:rPr>
         <w:t xml:space="preserve">). </w:t>
       </w:r>
-      <w:ins w:id="241" w:author="Jette McKellar" w:date="2018-05-31T22:09:00Z">
+      <w:ins w:id="236" w:author="Jette McKellar" w:date="2018-05-31T22:09:00Z">
         <w:r>
           <w:rPr>
             <w:rFonts w:eastAsia="Wingdings 2" w:cs="Wingdings 2"/>
@@ -10344,7 +10318,7 @@
           <w:t>UAT scripts will be created for each u</w:t>
         </w:r>
       </w:ins>
-      <w:ins w:id="242" w:author="Jette McKellar" w:date="2018-05-31T22:10:00Z">
+      <w:ins w:id="237" w:author="Jette McKellar" w:date="2018-05-31T22:10:00Z">
         <w:r>
           <w:rPr>
             <w:rFonts w:eastAsia="Wingdings 2" w:cs="Wingdings 2"/>
@@ -10353,7 +10327,7 @@
           <w:t xml:space="preserve">ser case for testing and can </w:t>
         </w:r>
       </w:ins>
-      <w:ins w:id="243" w:author="Jette McKellar" w:date="2018-05-31T22:11:00Z">
+      <w:ins w:id="238" w:author="Jette McKellar" w:date="2018-05-31T22:11:00Z">
         <w:r>
           <w:rPr>
             <w:rFonts w:eastAsia="Wingdings 2" w:cs="Wingdings 2"/>
@@ -10362,7 +10336,7 @@
           <w:t xml:space="preserve">be found in the </w:t>
         </w:r>
       </w:ins>
-      <w:ins w:id="244" w:author="Jette McKellar" w:date="2018-05-31T22:12:00Z">
+      <w:ins w:id="239" w:author="Jette McKellar" w:date="2018-05-31T22:12:00Z">
         <w:r>
           <w:rPr>
             <w:rFonts w:eastAsia="Wingdings 2" w:cs="Wingdings 2"/>
@@ -10376,12 +10350,6 @@
             <w:lang w:val="en-US"/>
           </w:rPr>
           <w:instrText xml:space="preserve"> HYPERLINK "https://bitbucket.org/itc303teampharmacon/pharmacy_app/src/master/documents/UAT%20Test%20Scripts/Completed%20Tests/" </w:instrText>
-        </w:r>
-        <w:r>
-          <w:rPr>
-            <w:rFonts w:eastAsia="Wingdings 2" w:cs="Wingdings 2"/>
-            <w:lang w:val="en-US"/>
-          </w:rPr>
         </w:r>
         <w:r>
           <w:rPr>
@@ -10406,7 +10374,7 @@
           <w:fldChar w:fldCharType="end"/>
         </w:r>
       </w:ins>
-      <w:ins w:id="245" w:author="Jette McKellar" w:date="2018-05-31T22:11:00Z">
+      <w:ins w:id="240" w:author="Jette McKellar" w:date="2018-05-31T22:11:00Z">
         <w:r>
           <w:rPr>
             <w:rFonts w:eastAsia="Wingdings 2" w:cs="Wingdings 2"/>
@@ -10415,7 +10383,7 @@
           <w:t xml:space="preserve"> fo</w:t>
         </w:r>
       </w:ins>
-      <w:ins w:id="246" w:author="Jette McKellar" w:date="2018-05-31T22:12:00Z">
+      <w:ins w:id="241" w:author="Jette McKellar" w:date="2018-05-31T22:12:00Z">
         <w:r>
           <w:rPr>
             <w:rFonts w:eastAsia="Wingdings 2" w:cs="Wingdings 2"/>
@@ -10424,7 +10392,7 @@
           <w:t>lder.</w:t>
         </w:r>
       </w:ins>
-      <w:del w:id="247" w:author="Jette McKellar" w:date="2018-05-31T22:09:00Z">
+      <w:del w:id="242" w:author="Jette McKellar" w:date="2018-05-31T22:09:00Z">
         <w:r>
           <w:rPr>
             <w:rFonts w:eastAsia="Wingdings 2" w:cs="Wingdings 2"/>
@@ -10438,9 +10406,9 @@
     <w:p>
       <w:pPr>
         <w:rPr>
-          <w:del w:id="248" w:author="Jette McKellar" w:date="2018-05-31T22:09:00Z"/>
-        </w:rPr>
-        <w:pPrChange w:id="249" w:author="Jette McKellar" w:date="2018-05-31T22:09:00Z">
+          <w:del w:id="243" w:author="Jette McKellar" w:date="2018-05-31T22:09:00Z"/>
+        </w:rPr>
+        <w:pPrChange w:id="244" w:author="Jette McKellar" w:date="2018-05-31T22:09:00Z">
           <w:pPr>
             <w:pStyle w:val="Bullet"/>
             <w:numPr>
@@ -10454,7 +10422,7 @@
           </w:pPr>
         </w:pPrChange>
       </w:pPr>
-      <w:del w:id="250" w:author="Jette McKellar" w:date="2018-05-31T22:09:00Z">
+      <w:del w:id="245" w:author="Jette McKellar" w:date="2018-05-31T22:09:00Z">
         <w:r>
           <w:rPr>
             <w:rFonts w:eastAsia="Wingdings 2" w:cs="Wingdings 2"/>
@@ -10467,7 +10435,7 @@
     </w:p>
     <w:p>
       <w:pPr>
-        <w:pPrChange w:id="251" w:author="Jette McKellar" w:date="2018-05-31T22:09:00Z">
+        <w:pPrChange w:id="246" w:author="Jette McKellar" w:date="2018-05-31T22:09:00Z">
           <w:pPr>
             <w:pStyle w:val="Bullet"/>
             <w:numPr>
@@ -10481,7 +10449,7 @@
           </w:pPr>
         </w:pPrChange>
       </w:pPr>
-      <w:del w:id="252" w:author="Jette McKellar" w:date="2018-05-31T22:09:00Z">
+      <w:del w:id="247" w:author="Jette McKellar" w:date="2018-05-31T22:09:00Z">
         <w:r>
           <w:rPr>
             <w:rFonts w:eastAsia="Wingdings 2" w:cs="Wingdings 2"/>
@@ -10496,7 +10464,7 @@
       <w:pPr>
         <w:pStyle w:val="Heading2"/>
       </w:pPr>
-      <w:bookmarkStart w:id="253" w:name="_Toc515568157"/>
+      <w:bookmarkStart w:id="248" w:name="_Toc515568157"/>
       <w:r>
         <w:rPr>
           <w:rFonts w:eastAsia="Wingdings 2" w:cs="Wingdings 2"/>
@@ -10504,7 +10472,7 @@
         </w:rPr>
         <w:t>Test levels</w:t>
       </w:r>
-      <w:bookmarkEnd w:id="253"/>
+      <w:bookmarkEnd w:id="248"/>
     </w:p>
     <w:p>
       <w:r>
@@ -10630,7 +10598,7 @@
             <w:pPr>
               <w:snapToGrid w:val="0"/>
               <w:rPr>
-                <w:ins w:id="254" w:author="Jette McKellar" w:date="2018-05-31T22:01:00Z"/>
+                <w:ins w:id="249" w:author="Jette McKellar" w:date="2018-05-31T22:01:00Z"/>
                 <w:rFonts w:eastAsia="Wingdings 2" w:cs="Wingdings 2"/>
                 <w:sz w:val="16"/>
                 <w:szCs w:val="16"/>
@@ -10656,7 +10624,7 @@
                 <w:sz w:val="16"/>
                 <w:szCs w:val="16"/>
                 <w:lang w:val="en-US"/>
-                <w:rPrChange w:id="255" w:author="Jette McKellar" w:date="2018-05-31T22:01:00Z">
+                <w:rPrChange w:id="250" w:author="Jette McKellar" w:date="2018-05-31T22:01:00Z">
                   <w:rPr>
                     <w:rFonts w:eastAsia="Wingdings 2" w:cs="Wingdings 2"/>
                     <w:sz w:val="16"/>
@@ -10666,7 +10634,7 @@
                 </w:rPrChange>
               </w:rPr>
             </w:pPr>
-            <w:ins w:id="256" w:author="Jette McKellar" w:date="2018-05-31T22:01:00Z">
+            <w:ins w:id="251" w:author="Jette McKellar" w:date="2018-05-31T22:01:00Z">
               <w:r>
                 <w:rPr>
                   <w:rFonts w:eastAsia="Wingdings 2" w:cs="Wingdings 2"/>
@@ -10728,7 +10696,7 @@
             <w:pPr>
               <w:snapToGrid w:val="0"/>
               <w:rPr>
-                <w:ins w:id="257" w:author="Jette McKellar" w:date="2018-05-31T22:01:00Z"/>
+                <w:ins w:id="252" w:author="Jette McKellar" w:date="2018-05-31T22:01:00Z"/>
                 <w:rFonts w:eastAsia="Wingdings 2" w:cs="Wingdings 2"/>
                 <w:sz w:val="16"/>
                 <w:szCs w:val="16"/>
@@ -10755,7 +10723,7 @@
                 <w:lang w:val="en-US"/>
               </w:rPr>
             </w:pPr>
-            <w:ins w:id="258" w:author="Jette McKellar" w:date="2018-05-31T22:01:00Z">
+            <w:ins w:id="253" w:author="Jette McKellar" w:date="2018-05-31T22:01:00Z">
               <w:r>
                 <w:rPr>
                   <w:rFonts w:eastAsia="Wingdings 2" w:cs="Wingdings 2"/>
@@ -10882,7 +10850,7 @@
             <w:pPr>
               <w:snapToGrid w:val="0"/>
               <w:rPr>
-                <w:ins w:id="259" w:author="Jette McKellar" w:date="2018-05-31T22:01:00Z"/>
+                <w:ins w:id="254" w:author="Jette McKellar" w:date="2018-05-31T22:01:00Z"/>
                 <w:rFonts w:eastAsia="Wingdings 2" w:cs="Wingdings 2"/>
                 <w:sz w:val="16"/>
                 <w:szCs w:val="16"/>
@@ -10908,7 +10876,7 @@
                 <w:sz w:val="16"/>
                 <w:szCs w:val="16"/>
                 <w:lang w:val="en-US"/>
-                <w:rPrChange w:id="260" w:author="Jette McKellar" w:date="2018-05-31T22:01:00Z">
+                <w:rPrChange w:id="255" w:author="Jette McKellar" w:date="2018-05-31T22:01:00Z">
                   <w:rPr>
                     <w:rFonts w:eastAsia="Wingdings 2" w:cs="Wingdings 2"/>
                     <w:sz w:val="16"/>
@@ -10918,7 +10886,7 @@
                 </w:rPrChange>
               </w:rPr>
             </w:pPr>
-            <w:ins w:id="261" w:author="Jette McKellar" w:date="2018-05-31T22:01:00Z">
+            <w:ins w:id="256" w:author="Jette McKellar" w:date="2018-05-31T22:01:00Z">
               <w:r>
                 <w:rPr>
                   <w:rFonts w:eastAsia="Wingdings 2" w:cs="Wingdings 2"/>
@@ -10930,7 +10898,7 @@
                 <w:t>Decision made to compl</w:t>
               </w:r>
             </w:ins>
-            <w:ins w:id="262" w:author="Jette McKellar" w:date="2018-05-31T22:02:00Z">
+            <w:ins w:id="257" w:author="Jette McKellar" w:date="2018-05-31T22:02:00Z">
               <w:r>
                 <w:rPr>
                   <w:rFonts w:eastAsia="Wingdings 2" w:cs="Wingdings 2"/>
@@ -11064,7 +11032,7 @@
       <w:pPr>
         <w:pStyle w:val="Heading2"/>
       </w:pPr>
-      <w:bookmarkStart w:id="263" w:name="_Toc515568158"/>
+      <w:bookmarkStart w:id="258" w:name="_Toc515568158"/>
       <w:r>
         <w:rPr>
           <w:rFonts w:eastAsia="Wingdings 2" w:cs="Wingdings 2"/>
@@ -11079,7 +11047,7 @@
         </w:rPr>
         <w:t>est Levels</w:t>
       </w:r>
-      <w:bookmarkEnd w:id="263"/>
+      <w:bookmarkEnd w:id="258"/>
     </w:p>
     <w:p>
       <w:pPr>
@@ -11089,7 +11057,7 @@
           <w:lang w:val="en-US"/>
         </w:rPr>
       </w:pPr>
-      <w:bookmarkStart w:id="264" w:name="_Toc515568159"/>
+      <w:bookmarkStart w:id="259" w:name="_Toc515568159"/>
       <w:r>
         <w:rPr>
           <w:rFonts w:eastAsia="Wingdings 2"/>
@@ -11097,7 +11065,7 @@
         </w:rPr>
         <w:t>Unit Tests</w:t>
       </w:r>
-      <w:ins w:id="265" w:author="Jette McKellar" w:date="2018-05-31T22:03:00Z">
+      <w:ins w:id="260" w:author="Jette McKellar" w:date="2018-05-31T22:03:00Z">
         <w:r>
           <w:rPr>
             <w:rFonts w:eastAsia="Wingdings 2"/>
@@ -11106,7 +11074,7 @@
           <w:t xml:space="preserve"> – Will not be completed</w:t>
         </w:r>
       </w:ins>
-      <w:bookmarkEnd w:id="264"/>
+      <w:bookmarkEnd w:id="259"/>
     </w:p>
     <w:p>
       <w:pPr>
@@ -11239,7 +11207,7 @@
           <w:lang w:val="en-US"/>
         </w:rPr>
       </w:pPr>
-      <w:bookmarkStart w:id="266" w:name="_Toc515568160"/>
+      <w:bookmarkStart w:id="261" w:name="_Toc515568160"/>
       <w:r>
         <w:rPr>
           <w:rFonts w:eastAsia="Wingdings 2" w:cs="Wingdings 2"/>
@@ -11247,7 +11215,7 @@
         </w:rPr>
         <w:t>Integration Tests</w:t>
       </w:r>
-      <w:ins w:id="267" w:author="Jette McKellar" w:date="2018-05-31T22:04:00Z">
+      <w:ins w:id="262" w:author="Jette McKellar" w:date="2018-05-31T22:04:00Z">
         <w:r>
           <w:rPr>
             <w:rFonts w:eastAsia="Wingdings 2" w:cs="Wingdings 2"/>
@@ -11256,7 +11224,7 @@
           <w:t xml:space="preserve"> – Will not be completed</w:t>
         </w:r>
       </w:ins>
-      <w:bookmarkEnd w:id="266"/>
+      <w:bookmarkEnd w:id="261"/>
     </w:p>
     <w:p>
       <w:pPr>
@@ -11404,7 +11372,7 @@
           <w:lang w:val="en-US"/>
         </w:rPr>
       </w:pPr>
-      <w:bookmarkStart w:id="268" w:name="_Toc515568161"/>
+      <w:bookmarkStart w:id="263" w:name="_Toc515568161"/>
       <w:r>
         <w:rPr>
           <w:rFonts w:eastAsia="Wingdings 2" w:cs="Wingdings 2"/>
@@ -11412,7 +11380,7 @@
         </w:rPr>
         <w:t>System tests</w:t>
       </w:r>
-      <w:bookmarkEnd w:id="268"/>
+      <w:bookmarkEnd w:id="263"/>
     </w:p>
     <w:p>
       <w:pPr>
@@ -11544,14 +11512,14 @@
     <w:p>
       <w:pPr>
         <w:rPr>
-          <w:del w:id="269" w:author="Jette McKellar" w:date="2018-05-31T22:13:00Z"/>
-        </w:rPr>
-      </w:pPr>
-    </w:p>
-    <w:p>
-      <w:pPr>
-        <w:rPr>
-          <w:del w:id="270" w:author="Jette McKellar" w:date="2018-05-31T22:13:00Z"/>
+          <w:del w:id="264" w:author="Jette McKellar" w:date="2018-05-31T22:13:00Z"/>
+        </w:rPr>
+      </w:pPr>
+    </w:p>
+    <w:p>
+      <w:pPr>
+        <w:rPr>
+          <w:del w:id="265" w:author="Jette McKellar" w:date="2018-05-31T22:13:00Z"/>
           <w:lang w:val="en-US"/>
         </w:rPr>
       </w:pPr>
@@ -11571,7 +11539,7 @@
           <w:lang w:val="en-US"/>
         </w:rPr>
       </w:pPr>
-      <w:bookmarkStart w:id="271" w:name="_Toc515568162"/>
+      <w:bookmarkStart w:id="266" w:name="_Toc515568162"/>
       <w:r>
         <w:rPr>
           <w:rFonts w:eastAsia="Wingdings 2" w:cs="Wingdings 2"/>
@@ -11579,8 +11547,8 @@
         </w:rPr>
         <w:t>User Acceptance Tests</w:t>
       </w:r>
-      <w:bookmarkEnd w:id="271"/>
-      <w:ins w:id="272" w:author="Jette McKellar" w:date="2018-05-31T22:04:00Z">
+      <w:bookmarkEnd w:id="266"/>
+      <w:ins w:id="267" w:author="Jette McKellar" w:date="2018-05-31T22:04:00Z">
         <w:r>
           <w:rPr>
             <w:rFonts w:eastAsia="Wingdings 2" w:cs="Wingdings 2"/>
@@ -11654,7 +11622,7 @@
       </w:r>
     </w:p>
     <w:p>
-      <w:ins w:id="273" w:author="Jette McKellar" w:date="2018-05-31T22:05:00Z">
+      <w:ins w:id="268" w:author="Jette McKellar" w:date="2018-05-31T22:05:00Z">
         <w:r>
           <w:t xml:space="preserve">Extensive </w:t>
         </w:r>
@@ -11662,12 +11630,12 @@
       <w:r>
         <w:t xml:space="preserve">User Acceptance </w:t>
       </w:r>
-      <w:ins w:id="274" w:author="Jette McKellar" w:date="2018-05-31T22:05:00Z">
+      <w:ins w:id="269" w:author="Jette McKellar" w:date="2018-05-31T22:05:00Z">
         <w:r>
           <w:t>T</w:t>
         </w:r>
       </w:ins>
-      <w:del w:id="275" w:author="Jette McKellar" w:date="2018-05-31T22:05:00Z">
+      <w:del w:id="270" w:author="Jette McKellar" w:date="2018-05-31T22:05:00Z">
         <w:r>
           <w:delText>t</w:delText>
         </w:r>
@@ -11766,7 +11734,7 @@
           <w:lang w:val="en-US"/>
         </w:rPr>
       </w:pPr>
-      <w:bookmarkStart w:id="276" w:name="_Toc515568163"/>
+      <w:bookmarkStart w:id="271" w:name="_Toc515568163"/>
       <w:r>
         <w:rPr>
           <w:rFonts w:eastAsia="Wingdings 2" w:cs="Wingdings 2"/>
@@ -11774,7 +11742,7 @@
         </w:rPr>
         <w:t>Beta Test</w:t>
       </w:r>
-      <w:bookmarkEnd w:id="276"/>
+      <w:bookmarkEnd w:id="271"/>
     </w:p>
     <w:p>
       <w:pPr>
@@ -11944,7 +11912,7 @@
       <w:pPr>
         <w:pStyle w:val="Heading2"/>
       </w:pPr>
-      <w:bookmarkStart w:id="277" w:name="_Toc515568164"/>
+      <w:bookmarkStart w:id="272" w:name="_Toc515568164"/>
       <w:r>
         <w:rPr>
           <w:rFonts w:eastAsia="Wingdings 2" w:cs="Wingdings 2"/>
@@ -11953,7 +11921,7 @@
         <w:lastRenderedPageBreak/>
         <w:t>Phasing per test level</w:t>
       </w:r>
-      <w:bookmarkEnd w:id="277"/>
+      <w:bookmarkEnd w:id="272"/>
       <w:r>
         <w:rPr>
           <w:rFonts w:eastAsia="Wingdings 2" w:cs="Wingdings 2"/>
@@ -12038,7 +12006,7 @@
       </w:pPr>
     </w:p>
     <w:p>
-      <w:bookmarkStart w:id="278" w:name="_Ref176051881"/>
+      <w:bookmarkStart w:id="273" w:name="_Ref176051881"/>
       <w:r>
         <w:rPr>
           <w:rFonts w:eastAsia="Wingdings 2" w:cs="Wingdings 2"/>
@@ -12151,7 +12119,7 @@
         <w:t xml:space="preserve"> activities are executed to guarantee reuse of products.</w:t>
       </w:r>
     </w:p>
-    <w:bookmarkEnd w:id="278"/>
+    <w:bookmarkEnd w:id="273"/>
     <w:p>
       <w:pPr>
         <w:rPr>
@@ -13175,21 +13143,34 @@
     <w:pPr>
       <w:pStyle w:val="Header"/>
     </w:pPr>
-    <w:fldSimple w:instr=" STYLEREF &quot;KOP 0&quot;\l  \* MERGEFORMAT ">
-      <w:r>
-        <w:rPr>
-          <w:b/>
-          <w:lang w:val="en-US" w:eastAsia="ja-JP"/>
-        </w:rPr>
-        <w:t>&lt;&lt; Templat</w:t>
-      </w:r>
-      <w:r>
-        <w:rPr>
-          <w:lang w:val="en-US" w:eastAsia="ja-JP"/>
-        </w:rPr>
-        <w:t>e mastertestplan &gt;&gt;</w:t>
-      </w:r>
-    </w:fldSimple>
+    <w:r>
+      <w:fldChar w:fldCharType="begin"/>
+    </w:r>
+    <w:r>
+      <w:instrText xml:space="preserve"> STYLEREF "KOP 0"\l  \* MERGEFORMAT </w:instrText>
+    </w:r>
+    <w:r>
+      <w:fldChar w:fldCharType="separate"/>
+    </w:r>
+    <w:r>
+      <w:rPr>
+        <w:b/>
+        <w:lang w:val="en-US" w:eastAsia="ja-JP"/>
+      </w:rPr>
+      <w:t>&lt;&lt; Templat</w:t>
+    </w:r>
+    <w:r>
+      <w:rPr>
+        <w:lang w:val="en-US" w:eastAsia="ja-JP"/>
+      </w:rPr>
+      <w:t>e mastertestplan &gt;&gt;</w:t>
+    </w:r>
+    <w:r>
+      <w:rPr>
+        <w:lang w:val="en-US" w:eastAsia="ja-JP"/>
+      </w:rPr>
+      <w:fldChar w:fldCharType="end"/>
+    </w:r>
     <w:r>
       <w:tab/>
     </w:r>
@@ -13282,11 +13263,21 @@
           <w:tcW w:w="6379" w:type="dxa"/>
         </w:tcPr>
         <w:p>
-          <w:fldSimple w:instr=" TITLE  \* MERGEFORMAT ">
-            <w:r>
-              <w:t>Master Test Plan</w:t>
-            </w:r>
-          </w:fldSimple>
+          <w:r>
+            <w:fldChar w:fldCharType="begin"/>
+          </w:r>
+          <w:r>
+            <w:instrText xml:space="preserve"> TITLE  \* MERGEFORMAT </w:instrText>
+          </w:r>
+          <w:r>
+            <w:fldChar w:fldCharType="separate"/>
+          </w:r>
+          <w:r>
+            <w:t>Master Test Plan</w:t>
+          </w:r>
+          <w:r>
+            <w:fldChar w:fldCharType="end"/>
+          </w:r>
         </w:p>
       </w:tc>
       <w:tc>
@@ -13297,12 +13288,12 @@
           <w:r>
             <w:t xml:space="preserve">Date:  </w:t>
           </w:r>
-          <w:ins w:id="279" w:author="Jette McKellar" w:date="2018-05-31T21:19:00Z">
+          <w:ins w:id="274" w:author="Jette McKellar" w:date="2018-05-31T21:19:00Z">
             <w:r>
               <w:t>3</w:t>
             </w:r>
           </w:ins>
-          <w:del w:id="280" w:author="Jette McKellar" w:date="2018-05-31T21:19:00Z">
+          <w:del w:id="275" w:author="Jette McKellar" w:date="2018-05-31T21:19:00Z">
             <w:r>
               <w:delText>1</w:delText>
             </w:r>
@@ -13310,12 +13301,12 @@
           <w:r>
             <w:t>1/0</w:t>
           </w:r>
-          <w:del w:id="281" w:author="Jette McKellar" w:date="2018-05-31T21:19:00Z">
+          <w:del w:id="276" w:author="Jette McKellar" w:date="2018-05-31T21:19:00Z">
             <w:r>
               <w:delText>3</w:delText>
             </w:r>
           </w:del>
-          <w:ins w:id="282" w:author="Jette McKellar" w:date="2018-05-31T21:19:00Z">
+          <w:ins w:id="277" w:author="Jette McKellar" w:date="2018-05-31T21:19:00Z">
             <w:r>
               <w:t>5</w:t>
             </w:r>
@@ -13433,11 +13424,21 @@
           <w:tcW w:w="6379" w:type="dxa"/>
         </w:tcPr>
         <w:p>
-          <w:fldSimple w:instr=" TITLE  \* MERGEFORMAT ">
-            <w:r>
-              <w:t>Master Test Plan</w:t>
-            </w:r>
-          </w:fldSimple>
+          <w:r>
+            <w:fldChar w:fldCharType="begin"/>
+          </w:r>
+          <w:r>
+            <w:instrText xml:space="preserve"> TITLE  \* MERGEFORMAT </w:instrText>
+          </w:r>
+          <w:r>
+            <w:fldChar w:fldCharType="separate"/>
+          </w:r>
+          <w:r>
+            <w:t>Master Test Plan</w:t>
+          </w:r>
+          <w:r>
+            <w:fldChar w:fldCharType="end"/>
+          </w:r>
         </w:p>
       </w:tc>
       <w:tc>
@@ -13555,11 +13556,21 @@
           <w:tcW w:w="6379" w:type="dxa"/>
         </w:tcPr>
         <w:p>
-          <w:fldSimple w:instr=" TITLE  \* MERGEFORMAT ">
-            <w:r>
-              <w:t>Master Test Plan</w:t>
-            </w:r>
-          </w:fldSimple>
+          <w:r>
+            <w:fldChar w:fldCharType="begin"/>
+          </w:r>
+          <w:r>
+            <w:instrText xml:space="preserve"> TITLE  \* MERGEFORMAT </w:instrText>
+          </w:r>
+          <w:r>
+            <w:fldChar w:fldCharType="separate"/>
+          </w:r>
+          <w:r>
+            <w:t>Master Test Plan</w:t>
+          </w:r>
+          <w:r>
+            <w:fldChar w:fldCharType="end"/>
+          </w:r>
         </w:p>
       </w:tc>
       <w:tc>
@@ -13686,11 +13697,21 @@
           <w:tcW w:w="6379" w:type="dxa"/>
         </w:tcPr>
         <w:p>
-          <w:fldSimple w:instr=" TITLE  \* MERGEFORMAT ">
-            <w:r>
-              <w:t>Master Test Plan</w:t>
-            </w:r>
-          </w:fldSimple>
+          <w:r>
+            <w:fldChar w:fldCharType="begin"/>
+          </w:r>
+          <w:r>
+            <w:instrText xml:space="preserve"> TITLE  \* MERGEFORMAT </w:instrText>
+          </w:r>
+          <w:r>
+            <w:fldChar w:fldCharType="separate"/>
+          </w:r>
+          <w:r>
+            <w:t>Master Test Plan</w:t>
+          </w:r>
+          <w:r>
+            <w:fldChar w:fldCharType="end"/>
+          </w:r>
         </w:p>
       </w:tc>
       <w:tc>
@@ -14976,6 +14997,7 @@
     <w:lsdException w:name="HTML Sample" w:semiHidden="1" w:unhideWhenUsed="1"/>
     <w:lsdException w:name="HTML Typewriter" w:semiHidden="1" w:unhideWhenUsed="1"/>
     <w:lsdException w:name="HTML Variable" w:semiHidden="1" w:unhideWhenUsed="1"/>
+    <w:lsdException w:name="Normal Table" w:semiHidden="1" w:unhideWhenUsed="1"/>
     <w:lsdException w:name="annotation subject" w:semiHidden="1" w:unhideWhenUsed="1"/>
     <w:lsdException w:name="No List" w:semiHidden="1" w:unhideWhenUsed="1"/>
     <w:lsdException w:name="Outline List 1" w:semiHidden="1" w:unhideWhenUsed="1"/>
@@ -15019,8 +15041,10 @@
     <w:lsdException w:name="Table Elegant" w:semiHidden="1" w:unhideWhenUsed="1"/>
     <w:lsdException w:name="Table Professional" w:semiHidden="1" w:unhideWhenUsed="1"/>
     <w:lsdException w:name="Table Subtle 1" w:semiHidden="1" w:unhideWhenUsed="1"/>
+    <w:lsdException w:name="Table Subtle 2" w:semiHidden="1" w:unhideWhenUsed="1"/>
     <w:lsdException w:name="Table Web 1" w:semiHidden="1" w:unhideWhenUsed="1"/>
     <w:lsdException w:name="Table Web 2" w:semiHidden="1" w:unhideWhenUsed="1"/>
+    <w:lsdException w:name="Table Web 3" w:semiHidden="1" w:unhideWhenUsed="1"/>
     <w:lsdException w:name="Balloon Text" w:semiHidden="1" w:unhideWhenUsed="1"/>
     <w:lsdException w:name="Table Grid" w:uiPriority="39"/>
     <w:lsdException w:name="Table Theme" w:semiHidden="1" w:unhideWhenUsed="1"/>
@@ -17936,7 +17960,7 @@
 </file>
 
 <file path=customXml/itemProps1.xml><?xml version="1.0" encoding="utf-8"?>
-<ds:datastoreItem xmlns:ds="http://schemas.openxmlformats.org/officeDocument/2006/customXml" ds:itemID="{B867F7C1-7E5B-4A22-BFAD-9CECC224B18B}">
+<ds:datastoreItem xmlns:ds="http://schemas.openxmlformats.org/officeDocument/2006/customXml" ds:itemID="{CC16EA31-6D47-4AC6-8E5A-80FDAFC58ED3}">
   <ds:schemaRefs>
     <ds:schemaRef ds:uri="http://schemas.openxmlformats.org/officeDocument/2006/bibliography"/>
   </ds:schemaRefs>

</xml_diff>